<commit_message>
a few bug fixing for quick task, and architecture document update
</commit_message>
<xml_diff>
--- a/spec/Intervention_OS_Contract_V1.docx
+++ b/spec/Intervention_OS_Contract_V1.docx
@@ -9,31 +9,63 @@
           <w:lang w:val="en-US"/>
         </w:rPr>
       </w:pPr>
-      <w:r>
-        <w:rPr>
-          <w:lang w:val="en-US"/>
-        </w:rPr>
-        <w:t xml:space="preserve">Define the “OS trigger </w:t>
-      </w:r>
-      <w:proofErr w:type="gramStart"/>
-      <w:r>
-        <w:rPr>
-          <w:lang w:val="en-US"/>
-        </w:rPr>
-        <w:t>contract”</w:t>
-      </w:r>
-      <w:r>
-        <w:rPr>
-          <w:lang w:val="en-US"/>
-        </w:rPr>
-        <w:t>V</w:t>
-      </w:r>
-      <w:proofErr w:type="gramEnd"/>
-      <w:r>
-        <w:rPr>
-          <w:lang w:val="en-US"/>
-        </w:rPr>
-        <w:t xml:space="preserve">1 without </w:t>
+    </w:p>
+    <w:p>
+      <w:pPr>
+        <w:rPr>
+          <w:b/>
+          <w:bCs/>
+          <w:lang w:val="en-US"/>
+        </w:rPr>
+      </w:pPr>
+      <w:r>
+        <w:rPr>
+          <w:b/>
+          <w:bCs/>
+          <w:lang w:val="en-US"/>
+        </w:rPr>
+        <w:t>Changelog:</w:t>
+      </w:r>
+    </w:p>
+    <w:p>
+      <w:pPr>
+        <w:rPr>
+          <w:lang w:val="en-US"/>
+        </w:rPr>
+      </w:pPr>
+      <w:r>
+        <w:rPr>
+          <w:lang w:val="en-US"/>
+        </w:rPr>
+        <w:t xml:space="preserve">18.01.2026: updated the quick task rules more explicitly </w:t>
+      </w:r>
+    </w:p>
+    <w:p>
+      <w:pPr>
+        <w:pStyle w:val="berschrift2"/>
+        <w:rPr>
+          <w:lang w:val="en-US"/>
+        </w:rPr>
+      </w:pPr>
+    </w:p>
+    <w:p>
+      <w:pPr>
+        <w:pStyle w:val="berschrift2"/>
+        <w:rPr>
+          <w:lang w:val="en-US"/>
+        </w:rPr>
+      </w:pPr>
+      <w:r>
+        <w:rPr>
+          <w:lang w:val="en-US"/>
+        </w:rPr>
+        <w:t>Define the “OS trigger contract”</w:t>
+      </w:r>
+      <w:r>
+        <w:rPr>
+          <w:lang w:val="en-US"/>
+        </w:rPr>
+        <w:t xml:space="preserve">V1 without </w:t>
       </w:r>
       <w:proofErr w:type="spellStart"/>
       <w:r>
@@ -203,7 +235,6 @@
                 <w14:ligatures w14:val="none"/>
               </w:rPr>
             </w:pPr>
-            <w:proofErr w:type="spellStart"/>
             <w:r>
               <w:rPr>
                 <w:rFonts w:ascii="Segoe UI" w:eastAsia="Times New Roman" w:hAnsi="Segoe UI" w:cs="Segoe UI"/>
@@ -217,7 +248,6 @@
               </w:rPr>
               <w:t>Scope</w:t>
             </w:r>
-            <w:proofErr w:type="spellEnd"/>
           </w:p>
         </w:tc>
         <w:tc>
@@ -1071,7 +1101,6 @@
         <w:t xml:space="preserve">When user switches away, cancel intervention ONLY if it's </w:t>
       </w:r>
       <w:proofErr w:type="spellStart"/>
-      <w:proofErr w:type="gramStart"/>
       <w:r>
         <w:rPr>
           <w:b/>
@@ -1081,7 +1110,6 @@
         <w:t>incomplete:Incomplete</w:t>
       </w:r>
       <w:proofErr w:type="spellEnd"/>
-      <w:proofErr w:type="gramEnd"/>
       <w:r>
         <w:rPr>
           <w:b/>
@@ -1321,23 +1349,13 @@
         </w:rPr>
         <w:t xml:space="preserve"> → </w:t>
       </w:r>
-      <w:proofErr w:type="gramStart"/>
       <w:r>
         <w:rPr>
           <w:b/>
           <w:bCs/>
           <w:lang w:val="en-US"/>
         </w:rPr>
-        <w:t>this transitions</w:t>
-      </w:r>
-      <w:proofErr w:type="gramEnd"/>
-      <w:r>
-        <w:rPr>
-          <w:b/>
-          <w:bCs/>
-          <w:lang w:val="en-US"/>
-        </w:rPr>
-        <w:t> to idle AND launches the app, so user can use it normally</w:t>
+        <w:t>this transitions to idle AND launches the app, so user can use it normally</w:t>
       </w:r>
       <w:r>
         <w:rPr>
@@ -1543,14 +1561,58 @@
           <w:ilvl w:val="0"/>
           <w:numId w:val="32"/>
         </w:numPr>
-      </w:pPr>
+        <w:rPr>
+          <w:lang w:val="en-US"/>
+        </w:rPr>
+      </w:pPr>
+      <w:r>
+        <w:rPr>
+          <w:lang w:val="en-US"/>
+        </w:rPr>
+        <w:t xml:space="preserve">When quick task started, </w:t>
+      </w:r>
       <w:proofErr w:type="spellStart"/>
       <w:r>
-        <w:t>During</w:t>
+        <w:rPr>
+          <w:lang w:val="en-US"/>
+        </w:rPr>
+        <w:t>t_</w:t>
+      </w:r>
+      <w:r>
+        <w:rPr>
+          <w:lang w:val="en-US"/>
+        </w:rPr>
+        <w:t>intention</w:t>
       </w:r>
       <w:proofErr w:type="spellEnd"/>
       <w:r>
+        <w:rPr>
+          <w:lang w:val="en-US"/>
+        </w:rPr>
+        <w:t xml:space="preserve"> for this app</w:t>
+      </w:r>
+      <w:r>
+        <w:rPr>
+          <w:lang w:val="en-US"/>
+        </w:rPr>
         <w:t xml:space="preserve"> </w:t>
+      </w:r>
+      <w:r>
+        <w:rPr>
+          <w:lang w:val="en-US"/>
+        </w:rPr>
+        <w:t>is reset to 0</w:t>
+      </w:r>
+    </w:p>
+    <w:p>
+      <w:pPr>
+        <w:numPr>
+          <w:ilvl w:val="0"/>
+          <w:numId w:val="32"/>
+        </w:numPr>
+      </w:pPr>
+      <w:r>
+        <w:t xml:space="preserve">During </w:t>
       </w:r>
       <w:proofErr w:type="spellStart"/>
       <w:r>
@@ -1713,25 +1775,308 @@
           <w:numId w:val="32"/>
         </w:numPr>
         <w:rPr>
-          <w:strike/>
-          <w:lang w:val="en-US"/>
-        </w:rPr>
-      </w:pPr>
+          <w:b/>
+          <w:bCs/>
+          <w:lang w:val="en-US"/>
+        </w:rPr>
+      </w:pPr>
+      <w:r>
+        <w:rPr>
+          <w:b/>
+          <w:bCs/>
+          <w:lang w:val="en-US"/>
+        </w:rPr>
+        <w:t xml:space="preserve">case 1: </w:t>
+      </w:r>
       <w:proofErr w:type="spellStart"/>
       <w:r>
         <w:rPr>
-          <w:strike/>
-          <w:lang w:val="en-US"/>
-        </w:rPr>
-        <w:t>t_appSwitchInterval</w:t>
+          <w:b/>
+          <w:bCs/>
+          <w:lang w:val="en-US"/>
+        </w:rPr>
+        <w:t>t_quickTask</w:t>
       </w:r>
       <w:proofErr w:type="spellEnd"/>
       <w:r>
         <w:rPr>
-          <w:strike/>
-          <w:lang w:val="en-US"/>
-        </w:rPr>
-        <w:t xml:space="preserve"> is reset to 0</w:t>
+          <w:b/>
+          <w:bCs/>
+          <w:lang w:val="en-US"/>
+        </w:rPr>
+        <w:t xml:space="preserve"> expires while the user is still on the app</w:t>
+      </w:r>
+    </w:p>
+    <w:p>
+      <w:pPr>
+        <w:numPr>
+          <w:ilvl w:val="2"/>
+          <w:numId w:val="32"/>
+        </w:numPr>
+        <w:rPr>
+          <w:lang w:val="en-US"/>
+        </w:rPr>
+      </w:pPr>
+      <w:r>
+        <w:rPr>
+          <w:lang w:val="en-US"/>
+        </w:rPr>
+        <w:t xml:space="preserve">if </w:t>
+      </w:r>
+      <w:proofErr w:type="spellStart"/>
+      <w:r>
+        <w:rPr>
+          <w:lang w:val="en-US"/>
+        </w:rPr>
+        <w:t>n_quickTask</w:t>
+      </w:r>
+      <w:proofErr w:type="spellEnd"/>
+      <w:r>
+        <w:rPr>
+          <w:lang w:val="en-US"/>
+        </w:rPr>
+        <w:t xml:space="preserve"> &gt; 0 → Quick Task dialog again</w:t>
+      </w:r>
+    </w:p>
+    <w:p>
+      <w:pPr>
+        <w:numPr>
+          <w:ilvl w:val="3"/>
+          <w:numId w:val="32"/>
+        </w:numPr>
+        <w:rPr>
+          <w:lang w:val="en-US"/>
+        </w:rPr>
+      </w:pPr>
+      <w:proofErr w:type="spellStart"/>
+      <w:r>
+        <w:rPr>
+          <w:lang w:val="en-US"/>
+        </w:rPr>
+        <w:t>QuickTaskExpiredScreen</w:t>
+      </w:r>
+      <w:proofErr w:type="spellEnd"/>
+      <w:r>
+        <w:rPr>
+          <w:lang w:val="en-US"/>
+        </w:rPr>
+        <w:t xml:space="preserve"> </w:t>
+      </w:r>
+      <w:r>
+        <w:rPr>
+          <w:lang w:val="en-US"/>
+        </w:rPr>
+        <w:t>appears</w:t>
+      </w:r>
+      <w:r>
+        <w:rPr>
+          <w:lang w:val="en-US"/>
+        </w:rPr>
+        <w:t xml:space="preserve">, </w:t>
+      </w:r>
+      <w:r>
+        <w:rPr>
+          <w:lang w:val="en-US"/>
+        </w:rPr>
+        <w:t>User sees:</w:t>
+      </w:r>
+      <w:r>
+        <w:rPr>
+          <w:lang w:val="en-US"/>
+        </w:rPr>
+        <w:t xml:space="preserve">  </w:t>
+      </w:r>
+      <w:r>
+        <w:rPr>
+          <w:lang w:val="en-US"/>
+        </w:rPr>
+        <w:t xml:space="preserve">“Your quick task is finished. What </w:t>
+      </w:r>
+      <w:r>
+        <w:rPr>
+          <w:lang w:val="en-US"/>
+        </w:rPr>
+        <w:t>would</w:t>
+      </w:r>
+      <w:r>
+        <w:rPr>
+          <w:lang w:val="en-US"/>
+        </w:rPr>
+        <w:t xml:space="preserve"> you </w:t>
+      </w:r>
+      <w:r>
+        <w:rPr>
+          <w:lang w:val="en-US"/>
+        </w:rPr>
+        <w:t>like</w:t>
+      </w:r>
+      <w:r>
+        <w:rPr>
+          <w:lang w:val="en-US"/>
+        </w:rPr>
+        <w:t xml:space="preserve"> to do next</w:t>
+      </w:r>
+      <w:r>
+        <w:rPr>
+          <w:lang w:val="en-US"/>
+        </w:rPr>
+        <w:t>?</w:t>
+      </w:r>
+    </w:p>
+    <w:p>
+      <w:pPr>
+        <w:numPr>
+          <w:ilvl w:val="3"/>
+          <w:numId w:val="32"/>
+        </w:numPr>
+        <w:rPr>
+          <w:lang w:val="en-US"/>
+        </w:rPr>
+      </w:pPr>
+      <w:r>
+        <w:rPr>
+          <w:lang w:val="en-US"/>
+        </w:rPr>
+        <w:t xml:space="preserve">Native transitions: </w:t>
+      </w:r>
+      <w:r>
+        <w:rPr>
+          <w:lang w:val="en-US"/>
+        </w:rPr>
+        <w:t>ACTIVE → POST_CHOICE</w:t>
+      </w:r>
+    </w:p>
+    <w:p>
+      <w:pPr>
+        <w:numPr>
+          <w:ilvl w:val="3"/>
+          <w:numId w:val="32"/>
+        </w:numPr>
+        <w:rPr>
+          <w:lang w:val="en-US"/>
+        </w:rPr>
+      </w:pPr>
+      <w:r>
+        <w:rPr>
+          <w:lang w:val="en-US"/>
+        </w:rPr>
+        <w:t xml:space="preserve">Native emits: </w:t>
+      </w:r>
+      <w:r>
+        <w:rPr>
+          <w:lang w:val="en-US"/>
+        </w:rPr>
+        <w:t>SHOW_POST_QUICK_TASK_CHOICE</w:t>
+      </w:r>
+    </w:p>
+    <w:p>
+      <w:pPr>
+        <w:numPr>
+          <w:ilvl w:val="3"/>
+          <w:numId w:val="32"/>
+        </w:numPr>
+        <w:rPr>
+          <w:lang w:val="en-US"/>
+        </w:rPr>
+      </w:pPr>
+      <w:r>
+        <w:rPr>
+          <w:lang w:val="en-US"/>
+        </w:rPr>
+        <w:t xml:space="preserve">User </w:t>
+      </w:r>
+      <w:proofErr w:type="spellStart"/>
+      <w:r>
+        <w:rPr>
+          <w:lang w:val="en-US"/>
+        </w:rPr>
+        <w:t>options</w:t>
+      </w:r>
+      <w:proofErr w:type="spellEnd"/>
+      <w:r>
+        <w:rPr>
+          <w:lang w:val="en-US"/>
+        </w:rPr>
+        <w:t>:</w:t>
+      </w:r>
+    </w:p>
+    <w:p>
+      <w:pPr>
+        <w:numPr>
+          <w:ilvl w:val="4"/>
+          <w:numId w:val="32"/>
+        </w:numPr>
+        <w:rPr>
+          <w:lang w:val="en-US"/>
+        </w:rPr>
+      </w:pPr>
+      <w:proofErr w:type="spellStart"/>
+      <w:r>
+        <w:rPr>
+          <w:lang w:val="en-US"/>
+        </w:rPr>
+        <w:t>Continue</w:t>
+      </w:r>
+      <w:proofErr w:type="spellEnd"/>
+    </w:p>
+    <w:p>
+      <w:pPr>
+        <w:numPr>
+          <w:ilvl w:val="4"/>
+          <w:numId w:val="32"/>
+        </w:numPr>
+        <w:rPr>
+          <w:lang w:val="en-US"/>
+        </w:rPr>
+      </w:pPr>
+      <w:r>
+        <w:rPr>
+          <w:lang w:val="en-US"/>
+        </w:rPr>
+        <w:t>Quit</w:t>
+      </w:r>
+      <w:r>
+        <w:rPr>
+          <w:lang w:val="en-US"/>
+        </w:rPr>
+        <w:t>: launches to the cellphone home screen.</w:t>
+      </w:r>
+    </w:p>
+    <w:p>
+      <w:pPr>
+        <w:numPr>
+          <w:ilvl w:val="2"/>
+          <w:numId w:val="32"/>
+        </w:numPr>
+        <w:rPr>
+          <w:lang w:val="en-US"/>
+        </w:rPr>
+      </w:pPr>
+      <w:r>
+        <w:rPr>
+          <w:lang w:val="en-US"/>
+        </w:rPr>
+        <w:t xml:space="preserve">if </w:t>
+      </w:r>
+      <w:proofErr w:type="spellStart"/>
+      <w:r>
+        <w:rPr>
+          <w:lang w:val="en-US"/>
+        </w:rPr>
+        <w:t>n_quickTask</w:t>
+      </w:r>
+      <w:proofErr w:type="spellEnd"/>
+      <w:r>
+        <w:rPr>
+          <w:lang w:val="en-US"/>
+        </w:rPr>
+        <w:t xml:space="preserve"> </w:t>
+      </w:r>
+      <w:r>
+        <w:rPr>
+          <w:lang w:val="en-US"/>
+        </w:rPr>
+        <w:t>= 0, intervention flow starts.</w:t>
       </w:r>
     </w:p>
     <w:p>
@@ -1741,133 +2086,36 @@
           <w:numId w:val="32"/>
         </w:numPr>
         <w:rPr>
-          <w:lang w:val="en-US"/>
-        </w:rPr>
-      </w:pPr>
+          <w:b/>
+          <w:bCs/>
+          <w:lang w:val="en-US"/>
+        </w:rPr>
+      </w:pPr>
+      <w:r>
+        <w:rPr>
+          <w:b/>
+          <w:bCs/>
+          <w:lang w:val="en-US"/>
+        </w:rPr>
+        <w:t xml:space="preserve">Case 2: </w:t>
+      </w:r>
       <w:proofErr w:type="spellStart"/>
       <w:r>
         <w:rPr>
-          <w:lang w:val="en-US"/>
-        </w:rPr>
-        <w:t>t_</w:t>
-      </w:r>
-      <w:r>
-        <w:rPr>
-          <w:lang w:val="en-US"/>
-        </w:rPr>
-        <w:t>intention</w:t>
+          <w:b/>
+          <w:bCs/>
+          <w:lang w:val="en-US"/>
+        </w:rPr>
+        <w:t>t_quickTask</w:t>
       </w:r>
       <w:proofErr w:type="spellEnd"/>
       <w:r>
         <w:rPr>
-          <w:lang w:val="en-US"/>
-        </w:rPr>
-        <w:t xml:space="preserve"> </w:t>
-      </w:r>
-      <w:r>
-        <w:rPr>
-          <w:lang w:val="en-US"/>
-        </w:rPr>
-        <w:t>is reset to 0</w:t>
-      </w:r>
-    </w:p>
-    <w:p>
-      <w:pPr>
-        <w:numPr>
-          <w:ilvl w:val="1"/>
-          <w:numId w:val="32"/>
-        </w:numPr>
-        <w:rPr>
-          <w:lang w:val="en-US"/>
-        </w:rPr>
-      </w:pPr>
-      <w:r>
-        <w:rPr>
-          <w:lang w:val="en-US"/>
-        </w:rPr>
-        <w:t xml:space="preserve">System </w:t>
-      </w:r>
-      <w:r>
-        <w:rPr>
-          <w:lang w:val="en-US"/>
-        </w:rPr>
-        <w:t>shows the screen “</w:t>
-      </w:r>
-      <w:proofErr w:type="spellStart"/>
-      <w:r>
-        <w:rPr>
-          <w:lang w:val="en-US"/>
-        </w:rPr>
-        <w:t>QuickTaskExpiredScreen</w:t>
-      </w:r>
-      <w:proofErr w:type="spellEnd"/>
-      <w:r>
-        <w:rPr>
-          <w:lang w:val="en-US"/>
-        </w:rPr>
-        <w:t>”, user will press the button and leave to the h</w:t>
-      </w:r>
-      <w:r>
-        <w:rPr>
-          <w:lang w:val="en-US"/>
-        </w:rPr>
-        <w:t>ome screen</w:t>
-      </w:r>
-      <w:r>
-        <w:rPr>
-          <w:lang w:val="en-US"/>
-        </w:rPr>
-        <w:t xml:space="preserve"> of the cellphone.</w:t>
-      </w:r>
-    </w:p>
-    <w:p>
-      <w:pPr>
-        <w:numPr>
-          <w:ilvl w:val="0"/>
-          <w:numId w:val="32"/>
-        </w:numPr>
-      </w:pPr>
-      <w:r>
-        <w:t xml:space="preserve">After Quick Task </w:t>
-      </w:r>
-      <w:proofErr w:type="spellStart"/>
-      <w:r>
-        <w:t>expiry</w:t>
-      </w:r>
-      <w:proofErr w:type="spellEnd"/>
-      <w:r>
-        <w:t>:</w:t>
-      </w:r>
-    </w:p>
-    <w:p>
-      <w:pPr>
-        <w:numPr>
-          <w:ilvl w:val="1"/>
-          <w:numId w:val="32"/>
-        </w:numPr>
-        <w:rPr>
-          <w:lang w:val="en-US"/>
-        </w:rPr>
-      </w:pPr>
-      <w:r>
-        <w:rPr>
-          <w:lang w:val="en-US"/>
-        </w:rPr>
-        <w:t xml:space="preserve">The next opening of a monitored app </w:t>
-      </w:r>
-      <w:proofErr w:type="gramStart"/>
-      <w:r>
-        <w:rPr>
-          <w:lang w:val="en-US"/>
-        </w:rPr>
-        <w:t>triggers</w:t>
-      </w:r>
-      <w:proofErr w:type="gramEnd"/>
-      <w:r>
-        <w:rPr>
-          <w:lang w:val="en-US"/>
-        </w:rPr>
-        <w:t>:</w:t>
+          <w:b/>
+          <w:bCs/>
+          <w:lang w:val="en-US"/>
+        </w:rPr>
+        <w:t xml:space="preserve"> expires while the user is NOT on the app</w:t>
       </w:r>
     </w:p>
     <w:p>
@@ -1876,40 +2124,28 @@
           <w:ilvl w:val="2"/>
           <w:numId w:val="32"/>
         </w:numPr>
-      </w:pPr>
-      <w:proofErr w:type="spellStart"/>
-      <w:r>
-        <w:t>the</w:t>
-      </w:r>
-      <w:proofErr w:type="spellEnd"/>
-      <w:r>
+        <w:rPr>
+          <w:lang w:val="en-US"/>
+        </w:rPr>
+      </w:pPr>
+      <w:r>
+        <w:rPr>
+          <w:lang w:val="en-US"/>
+        </w:rPr>
+        <w:t>Native transitions:</w:t>
+      </w:r>
+      <w:r>
+        <w:rPr>
+          <w:rFonts w:hint="eastAsia"/>
+        </w:rPr>
         <w:t xml:space="preserve"> </w:t>
       </w:r>
-      <w:proofErr w:type="spellStart"/>
-      <w:r>
-        <w:t>intervention</w:t>
-      </w:r>
-      <w:proofErr w:type="spellEnd"/>
-      <w:r>
-        <w:t xml:space="preserve"> </w:t>
-      </w:r>
-      <w:proofErr w:type="spellStart"/>
-      <w:r>
-        <w:t>process</w:t>
-      </w:r>
-      <w:proofErr w:type="spellEnd"/>
-      <w:r>
-        <w:t xml:space="preserve"> </w:t>
-      </w:r>
-      <w:proofErr w:type="spellStart"/>
-      <w:r>
-        <w:rPr>
-          <w:b/>
-          <w:bCs/>
-        </w:rPr>
-        <w:t>or</w:t>
-      </w:r>
-      <w:proofErr w:type="spellEnd"/>
+      <w:r>
+        <w:rPr>
+          <w:lang w:val="en-US"/>
+        </w:rPr>
+        <w:t>ACTIVE → IDLE</w:t>
+      </w:r>
     </w:p>
     <w:p>
       <w:pPr>
@@ -1925,11 +2161,115 @@
         <w:rPr>
           <w:lang w:val="en-US"/>
         </w:rPr>
-        <w:t xml:space="preserve">the Quick Task dialog (if </w:t>
+        <w:t>Native:</w:t>
+      </w:r>
+    </w:p>
+    <w:p>
+      <w:pPr>
+        <w:numPr>
+          <w:ilvl w:val="3"/>
+          <w:numId w:val="32"/>
+        </w:numPr>
+        <w:rPr>
+          <w:lang w:val="en-US"/>
+        </w:rPr>
+      </w:pPr>
+      <w:r>
+        <w:rPr>
+          <w:lang w:val="en-US"/>
+        </w:rPr>
+        <w:t>clears Quick Task state</w:t>
+      </w:r>
+    </w:p>
+    <w:p>
+      <w:pPr>
+        <w:numPr>
+          <w:ilvl w:val="3"/>
+          <w:numId w:val="32"/>
+        </w:numPr>
+        <w:rPr>
+          <w:lang w:val="en-US"/>
+        </w:rPr>
+      </w:pPr>
+      <w:r>
+        <w:rPr>
+          <w:lang w:val="en-US"/>
+        </w:rPr>
+        <w:t>No intervention triggered immediately</w:t>
+      </w:r>
+    </w:p>
+    <w:p>
+      <w:pPr>
+        <w:numPr>
+          <w:ilvl w:val="2"/>
+          <w:numId w:val="32"/>
+        </w:numPr>
+        <w:rPr>
+          <w:lang w:val="en-US"/>
+        </w:rPr>
+      </w:pPr>
+      <w:r>
+        <w:rPr>
+          <w:lang w:val="en-US"/>
+        </w:rPr>
+        <w:t>What happens later</w:t>
+      </w:r>
+    </w:p>
+    <w:p>
+      <w:pPr>
+        <w:numPr>
+          <w:ilvl w:val="3"/>
+          <w:numId w:val="32"/>
+        </w:numPr>
+        <w:rPr>
+          <w:lang w:val="en-US"/>
+        </w:rPr>
+      </w:pPr>
+      <w:r>
+        <w:rPr>
+          <w:lang w:val="en-US"/>
+        </w:rPr>
+        <w:t>When user later opens the app:</w:t>
+      </w:r>
+    </w:p>
+    <w:p>
+      <w:pPr>
+        <w:numPr>
+          <w:ilvl w:val="4"/>
+          <w:numId w:val="32"/>
+        </w:numPr>
+        <w:rPr>
+          <w:lang w:val="en-US"/>
+        </w:rPr>
+      </w:pPr>
+      <w:r>
+        <w:rPr>
+          <w:lang w:val="en-US"/>
+        </w:rPr>
+        <w:t>Normal entry logic applies (Phase 4.1):</w:t>
+      </w:r>
+    </w:p>
+    <w:p>
+      <w:pPr>
+        <w:numPr>
+          <w:ilvl w:val="5"/>
+          <w:numId w:val="32"/>
+        </w:numPr>
+        <w:rPr>
+          <w:lang w:val="en-US"/>
+        </w:rPr>
+      </w:pPr>
+      <w:r>
+        <w:rPr>
+          <w:rFonts w:hint="eastAsia"/>
+          <w:lang w:val="en-US"/>
+        </w:rPr>
+        <w:t xml:space="preserve">If </w:t>
       </w:r>
       <w:proofErr w:type="spellStart"/>
       <w:r>
         <w:rPr>
+          <w:rFonts w:hint="eastAsia"/>
           <w:lang w:val="en-US"/>
         </w:rPr>
         <w:t>n_quickTask</w:t>
@@ -1937,9 +2277,72 @@
       <w:proofErr w:type="spellEnd"/>
       <w:r>
         <w:rPr>
-          <w:lang w:val="en-US"/>
-        </w:rPr>
-        <w:t xml:space="preserve"> allows)</w:t>
+          <w:rFonts w:hint="eastAsia"/>
+          <w:lang w:val="en-US"/>
+        </w:rPr>
+        <w:t xml:space="preserve"> &gt; 0 </w:t>
+      </w:r>
+      <w:r>
+        <w:rPr>
+          <w:rFonts w:hint="eastAsia"/>
+          <w:lang w:val="en-US"/>
+        </w:rPr>
+        <w:t>→</w:t>
+      </w:r>
+      <w:r>
+        <w:rPr>
+          <w:rFonts w:hint="eastAsia"/>
+          <w:lang w:val="en-US"/>
+        </w:rPr>
+        <w:t xml:space="preserve"> Quick Task dialog</w:t>
+      </w:r>
+    </w:p>
+    <w:p>
+      <w:pPr>
+        <w:numPr>
+          <w:ilvl w:val="5"/>
+          <w:numId w:val="32"/>
+        </w:numPr>
+        <w:rPr>
+          <w:lang w:val="en-US"/>
+        </w:rPr>
+      </w:pPr>
+      <w:r>
+        <w:rPr>
+          <w:rFonts w:hint="eastAsia"/>
+          <w:lang w:val="en-US"/>
+        </w:rPr>
+        <w:t xml:space="preserve">If </w:t>
+      </w:r>
+      <w:proofErr w:type="spellStart"/>
+      <w:r>
+        <w:rPr>
+          <w:rFonts w:hint="eastAsia"/>
+          <w:lang w:val="en-US"/>
+        </w:rPr>
+        <w:t>n_quickTask</w:t>
+      </w:r>
+      <w:proofErr w:type="spellEnd"/>
+      <w:r>
+        <w:rPr>
+          <w:rFonts w:hint="eastAsia"/>
+          <w:lang w:val="en-US"/>
+        </w:rPr>
+        <w:t xml:space="preserve"> == 0 </w:t>
+      </w:r>
+      <w:r>
+        <w:rPr>
+          <w:rFonts w:hint="eastAsia"/>
+          <w:lang w:val="en-US"/>
+        </w:rPr>
+        <w:t>→</w:t>
+      </w:r>
+      <w:r>
+        <w:rPr>
+          <w:rFonts w:hint="eastAsia"/>
+          <w:lang w:val="en-US"/>
+        </w:rPr>
+        <w:t xml:space="preserve"> Intervention</w:t>
       </w:r>
     </w:p>
     <w:p>
@@ -2102,28 +2505,14 @@
         <w:rPr>
           <w:lang w:val="en-US"/>
         </w:rPr>
-        <w:t>t_</w:t>
-      </w:r>
-      <w:proofErr w:type="gramStart"/>
-      <w:r>
-        <w:rPr>
-          <w:lang w:val="en-US"/>
-        </w:rPr>
-        <w:t>intention</w:t>
+        <w:t>t_intention</w:t>
       </w:r>
       <w:proofErr w:type="spellEnd"/>
       <w:r>
         <w:rPr>
           <w:lang w:val="en-US"/>
         </w:rPr>
-        <w:t xml:space="preserve"> !</w:t>
-      </w:r>
-      <w:proofErr w:type="gramEnd"/>
-      <w:r>
-        <w:rPr>
-          <w:lang w:val="en-US"/>
-        </w:rPr>
-        <w:t xml:space="preserve">=0: </w:t>
+        <w:t xml:space="preserve"> !=0: </w:t>
       </w:r>
       <w:r>
         <w:rPr>
@@ -2154,28 +2543,14 @@
         <w:rPr>
           <w:lang w:val="en-US"/>
         </w:rPr>
-        <w:t>t_</w:t>
-      </w:r>
-      <w:proofErr w:type="gramStart"/>
-      <w:r>
-        <w:rPr>
-          <w:lang w:val="en-US"/>
-        </w:rPr>
-        <w:t>intention</w:t>
+        <w:t>t_intention</w:t>
       </w:r>
       <w:proofErr w:type="spellEnd"/>
       <w:r>
         <w:rPr>
           <w:lang w:val="en-US"/>
         </w:rPr>
-        <w:t xml:space="preserve">  =</w:t>
-      </w:r>
-      <w:proofErr w:type="gramEnd"/>
-      <w:r>
-        <w:rPr>
-          <w:lang w:val="en-US"/>
-        </w:rPr>
-        <w:t>0:</w:t>
+        <w:t xml:space="preserve">  =0:</w:t>
       </w:r>
     </w:p>
     <w:p>
@@ -2200,28 +2575,14 @@
         <w:rPr>
           <w:lang w:val="en-US"/>
         </w:rPr>
-        <w:t>n_</w:t>
-      </w:r>
-      <w:proofErr w:type="gramStart"/>
-      <w:r>
-        <w:rPr>
-          <w:lang w:val="en-US"/>
-        </w:rPr>
-        <w:t>quickTasks</w:t>
+        <w:t>n_quickTasks</w:t>
       </w:r>
       <w:proofErr w:type="spellEnd"/>
       <w:r>
         <w:rPr>
           <w:lang w:val="en-US"/>
         </w:rPr>
-        <w:t xml:space="preserve"> !</w:t>
-      </w:r>
-      <w:proofErr w:type="gramEnd"/>
-      <w:r>
-        <w:rPr>
-          <w:lang w:val="en-US"/>
-        </w:rPr>
-        <w:t>= 0</w:t>
+        <w:t xml:space="preserve"> != 0</w:t>
       </w:r>
     </w:p>
     <w:p>
@@ -2246,28 +2607,14 @@
         <w:rPr>
           <w:lang w:val="en-US"/>
         </w:rPr>
-        <w:t>t_</w:t>
-      </w:r>
-      <w:proofErr w:type="gramStart"/>
-      <w:r>
-        <w:rPr>
-          <w:lang w:val="en-US"/>
-        </w:rPr>
-        <w:t>quickTask</w:t>
+        <w:t>t_quickTask</w:t>
       </w:r>
       <w:proofErr w:type="spellEnd"/>
       <w:r>
         <w:rPr>
           <w:lang w:val="en-US"/>
         </w:rPr>
-        <w:t xml:space="preserve"> !</w:t>
-      </w:r>
-      <w:proofErr w:type="gramEnd"/>
-      <w:r>
-        <w:rPr>
-          <w:lang w:val="en-US"/>
-        </w:rPr>
-        <w:t>=0</w:t>
+        <w:t xml:space="preserve"> !=0</w:t>
       </w:r>
       <w:r>
         <w:rPr>
@@ -2461,6 +2808,131 @@
 <file path=word/numbering.xml><?xml version="1.0" encoding="utf-8"?>
 <w:numbering xmlns:wpc="http://schemas.microsoft.com/office/word/2010/wordprocessingCanvas" xmlns:cx="http://schemas.microsoft.com/office/drawing/2014/chartex" xmlns:cx1="http://schemas.microsoft.com/office/drawing/2015/9/8/chartex" xmlns:cx2="http://schemas.microsoft.com/office/drawing/2015/10/21/chartex" xmlns:cx3="http://schemas.microsoft.com/office/drawing/2016/5/9/chartex" xmlns:cx4="http://schemas.microsoft.com/office/drawing/2016/5/10/chartex" xmlns:cx5="http://schemas.microsoft.com/office/drawing/2016/5/11/chartex" xmlns:cx6="http://schemas.microsoft.com/office/drawing/2016/5/12/chartex" xmlns:cx7="http://schemas.microsoft.com/office/drawing/2016/5/13/chartex" xmlns:cx8="http://schemas.microsoft.com/office/drawing/2016/5/14/chartex" xmlns:mc="http://schemas.openxmlformats.org/markup-compatibility/2006" xmlns:aink="http://schemas.microsoft.com/office/drawing/2016/ink" xmlns:am3d="http://schemas.microsoft.com/office/drawing/2017/model3d" xmlns:o="urn:schemas-microsoft-com:office:office" xmlns:oel="http://schemas.microsoft.com/office/2019/extlst" xmlns:r="http://schemas.openxmlformats.org/officeDocument/2006/relationships" xmlns:m="http://schemas.openxmlformats.org/officeDocument/2006/math" xmlns:v="urn:schemas-microsoft-com:vml" xmlns:wp14="http://schemas.microsoft.com/office/word/2010/wordprocessingDrawing" xmlns:wp="http://schemas.openxmlformats.org/drawingml/2006/wordprocessingDrawing" xmlns:w10="urn:schemas-microsoft-com:office:word" xmlns:w="http://schemas.openxmlformats.org/wordprocessingml/2006/main" xmlns:w14="http://schemas.microsoft.com/office/word/2010/wordml" xmlns:w15="http://schemas.microsoft.com/office/word/2012/wordml" xmlns:w16cex="http://schemas.microsoft.com/office/word/2018/wordml/cex" xmlns:w16cid="http://schemas.microsoft.com/office/word/2016/wordml/cid" xmlns:w16="http://schemas.microsoft.com/office/word/2018/wordml" xmlns:w16du="http://schemas.microsoft.com/office/word/2023/wordml/word16du" xmlns:w16sdtdh="http://schemas.microsoft.com/office/word/2020/wordml/sdtdatahash" xmlns:w16sdtfl="http://schemas.microsoft.com/office/word/2024/wordml/sdtformatlock" xmlns:w16se="http://schemas.microsoft.com/office/word/2015/wordml/symex" xmlns:wpg="http://schemas.microsoft.com/office/word/2010/wordprocessingGroup" xmlns:wpi="http://schemas.microsoft.com/office/word/2010/wordprocessingInk" xmlns:wne="http://schemas.microsoft.com/office/word/2006/wordml" xmlns:wps="http://schemas.microsoft.com/office/word/2010/wordprocessingShape" mc:Ignorable="w14 w15 w16se w16cid w16 w16cex w16sdtdh w16sdtfl w16du wp14">
   <w:abstractNum w:abstractNumId="0" w15:restartNumberingAfterBreak="0">
+    <w:nsid w:val="00526BA0"/>
+    <w:multiLevelType w:val="multilevel"/>
+    <w:tmpl w:val="0EA068CA"/>
+    <w:lvl w:ilvl="0">
+      <w:start w:val="1"/>
+      <w:numFmt w:val="bullet"/>
+      <w:lvlText w:val=""/>
+      <w:lvlJc w:val="left"/>
+      <w:pPr>
+        <w:tabs>
+          <w:tab w:val="num" w:pos="3192"/>
+        </w:tabs>
+        <w:ind w:left="3192" w:hanging="360"/>
+      </w:pPr>
+      <w:rPr>
+        <w:rFonts w:ascii="Symbol" w:hAnsi="Symbol" w:hint="default"/>
+        <w:lang w:val="en-US"/>
+      </w:rPr>
+    </w:lvl>
+    <w:lvl w:ilvl="1">
+      <w:start w:val="1"/>
+      <w:numFmt w:val="bullet"/>
+      <w:lvlText w:val="o"/>
+      <w:lvlJc w:val="left"/>
+      <w:pPr>
+        <w:tabs>
+          <w:tab w:val="num" w:pos="3912"/>
+        </w:tabs>
+        <w:ind w:left="3912" w:hanging="360"/>
+      </w:pPr>
+      <w:rPr>
+        <w:rFonts w:ascii="Courier New" w:hAnsi="Courier New" w:hint="default"/>
+        <w:sz w:val="20"/>
+      </w:rPr>
+    </w:lvl>
+    <w:lvl w:ilvl="2">
+      <w:start w:val="1"/>
+      <w:numFmt w:val="bullet"/>
+      <w:lvlText w:val=""/>
+      <w:lvlJc w:val="left"/>
+      <w:pPr>
+        <w:tabs>
+          <w:tab w:val="num" w:pos="4632"/>
+        </w:tabs>
+        <w:ind w:left="4632" w:hanging="360"/>
+      </w:pPr>
+      <w:rPr>
+        <w:rFonts w:ascii="Wingdings" w:hAnsi="Wingdings" w:hint="default"/>
+        <w:sz w:val="20"/>
+      </w:rPr>
+    </w:lvl>
+    <w:lvl w:ilvl="3">
+      <w:start w:val="1"/>
+      <w:numFmt w:val="decimal"/>
+      <w:lvlText w:val="%4."/>
+      <w:lvlJc w:val="left"/>
+      <w:pPr>
+        <w:tabs>
+          <w:tab w:val="num" w:pos="5352"/>
+        </w:tabs>
+        <w:ind w:left="5352" w:hanging="360"/>
+      </w:pPr>
+    </w:lvl>
+    <w:lvl w:ilvl="4">
+      <w:start w:val="1"/>
+      <w:numFmt w:val="bullet"/>
+      <w:lvlText w:val=""/>
+      <w:lvlJc w:val="left"/>
+      <w:pPr>
+        <w:ind w:left="6072" w:hanging="360"/>
+      </w:pPr>
+      <w:rPr>
+        <w:rFonts w:ascii="Symbol" w:hAnsi="Symbol" w:hint="default"/>
+      </w:rPr>
+    </w:lvl>
+    <w:lvl w:ilvl="5" w:tentative="1">
+      <w:start w:val="1"/>
+      <w:numFmt w:val="decimal"/>
+      <w:lvlText w:val="%6."/>
+      <w:lvlJc w:val="left"/>
+      <w:pPr>
+        <w:tabs>
+          <w:tab w:val="num" w:pos="6792"/>
+        </w:tabs>
+        <w:ind w:left="6792" w:hanging="360"/>
+      </w:pPr>
+    </w:lvl>
+    <w:lvl w:ilvl="6" w:tentative="1">
+      <w:start w:val="1"/>
+      <w:numFmt w:val="decimal"/>
+      <w:lvlText w:val="%7."/>
+      <w:lvlJc w:val="left"/>
+      <w:pPr>
+        <w:tabs>
+          <w:tab w:val="num" w:pos="7512"/>
+        </w:tabs>
+        <w:ind w:left="7512" w:hanging="360"/>
+      </w:pPr>
+    </w:lvl>
+    <w:lvl w:ilvl="7" w:tentative="1">
+      <w:start w:val="1"/>
+      <w:numFmt w:val="decimal"/>
+      <w:lvlText w:val="%8."/>
+      <w:lvlJc w:val="left"/>
+      <w:pPr>
+        <w:tabs>
+          <w:tab w:val="num" w:pos="8232"/>
+        </w:tabs>
+        <w:ind w:left="8232" w:hanging="360"/>
+      </w:pPr>
+    </w:lvl>
+    <w:lvl w:ilvl="8" w:tentative="1">
+      <w:start w:val="1"/>
+      <w:numFmt w:val="decimal"/>
+      <w:lvlText w:val="%9."/>
+      <w:lvlJc w:val="left"/>
+      <w:pPr>
+        <w:tabs>
+          <w:tab w:val="num" w:pos="8952"/>
+        </w:tabs>
+        <w:ind w:left="8952" w:hanging="360"/>
+      </w:pPr>
+    </w:lvl>
+  </w:abstractNum>
+  <w:abstractNum w:abstractNumId="1" w15:restartNumberingAfterBreak="0">
     <w:nsid w:val="00B145CE"/>
     <w:multiLevelType w:val="multilevel"/>
     <w:tmpl w:val="73BC5096"/>
@@ -2609,7 +3081,7 @@
       </w:rPr>
     </w:lvl>
   </w:abstractNum>
-  <w:abstractNum w:abstractNumId="1" w15:restartNumberingAfterBreak="0">
+  <w:abstractNum w:abstractNumId="2" w15:restartNumberingAfterBreak="0">
     <w:nsid w:val="01DA3941"/>
     <w:multiLevelType w:val="multilevel"/>
     <w:tmpl w:val="7A5ED546"/>
@@ -2722,7 +3194,7 @@
       </w:pPr>
     </w:lvl>
   </w:abstractNum>
-  <w:abstractNum w:abstractNumId="2" w15:restartNumberingAfterBreak="0">
+  <w:abstractNum w:abstractNumId="3" w15:restartNumberingAfterBreak="0">
     <w:nsid w:val="08194566"/>
     <w:multiLevelType w:val="hybridMultilevel"/>
     <w:tmpl w:val="E1E0EDBE"/>
@@ -2811,7 +3283,7 @@
       </w:pPr>
     </w:lvl>
   </w:abstractNum>
-  <w:abstractNum w:abstractNumId="3" w15:restartNumberingAfterBreak="0">
+  <w:abstractNum w:abstractNumId="4" w15:restartNumberingAfterBreak="0">
     <w:nsid w:val="08CF26C5"/>
     <w:multiLevelType w:val="multilevel"/>
     <w:tmpl w:val="02F01C16"/>
@@ -2960,7 +3432,305 @@
       </w:rPr>
     </w:lvl>
   </w:abstractNum>
-  <w:abstractNum w:abstractNumId="4" w15:restartNumberingAfterBreak="0">
+  <w:abstractNum w:abstractNumId="5" w15:restartNumberingAfterBreak="0">
+    <w:nsid w:val="0EB326FE"/>
+    <w:multiLevelType w:val="multilevel"/>
+    <w:tmpl w:val="1AC4551C"/>
+    <w:lvl w:ilvl="0">
+      <w:start w:val="1"/>
+      <w:numFmt w:val="bullet"/>
+      <w:lvlText w:val=""/>
+      <w:lvlJc w:val="left"/>
+      <w:pPr>
+        <w:tabs>
+          <w:tab w:val="num" w:pos="720"/>
+        </w:tabs>
+        <w:ind w:left="720" w:hanging="360"/>
+      </w:pPr>
+      <w:rPr>
+        <w:rFonts w:ascii="Symbol" w:hAnsi="Symbol" w:hint="default"/>
+        <w:sz w:val="20"/>
+      </w:rPr>
+    </w:lvl>
+    <w:lvl w:ilvl="1">
+      <w:start w:val="1"/>
+      <w:numFmt w:val="bullet"/>
+      <w:lvlText w:val="o"/>
+      <w:lvlJc w:val="left"/>
+      <w:pPr>
+        <w:tabs>
+          <w:tab w:val="num" w:pos="1440"/>
+        </w:tabs>
+        <w:ind w:left="1440" w:hanging="360"/>
+      </w:pPr>
+      <w:rPr>
+        <w:rFonts w:ascii="Courier New" w:hAnsi="Courier New" w:hint="default"/>
+        <w:sz w:val="20"/>
+      </w:rPr>
+    </w:lvl>
+    <w:lvl w:ilvl="2" w:tentative="1">
+      <w:start w:val="1"/>
+      <w:numFmt w:val="bullet"/>
+      <w:lvlText w:val=""/>
+      <w:lvlJc w:val="left"/>
+      <w:pPr>
+        <w:tabs>
+          <w:tab w:val="num" w:pos="2160"/>
+        </w:tabs>
+        <w:ind w:left="2160" w:hanging="360"/>
+      </w:pPr>
+      <w:rPr>
+        <w:rFonts w:ascii="Wingdings" w:hAnsi="Wingdings" w:hint="default"/>
+        <w:sz w:val="20"/>
+      </w:rPr>
+    </w:lvl>
+    <w:lvl w:ilvl="3" w:tentative="1">
+      <w:start w:val="1"/>
+      <w:numFmt w:val="bullet"/>
+      <w:lvlText w:val=""/>
+      <w:lvlJc w:val="left"/>
+      <w:pPr>
+        <w:tabs>
+          <w:tab w:val="num" w:pos="2880"/>
+        </w:tabs>
+        <w:ind w:left="2880" w:hanging="360"/>
+      </w:pPr>
+      <w:rPr>
+        <w:rFonts w:ascii="Wingdings" w:hAnsi="Wingdings" w:hint="default"/>
+        <w:sz w:val="20"/>
+      </w:rPr>
+    </w:lvl>
+    <w:lvl w:ilvl="4" w:tentative="1">
+      <w:start w:val="1"/>
+      <w:numFmt w:val="bullet"/>
+      <w:lvlText w:val=""/>
+      <w:lvlJc w:val="left"/>
+      <w:pPr>
+        <w:tabs>
+          <w:tab w:val="num" w:pos="3600"/>
+        </w:tabs>
+        <w:ind w:left="3600" w:hanging="360"/>
+      </w:pPr>
+      <w:rPr>
+        <w:rFonts w:ascii="Wingdings" w:hAnsi="Wingdings" w:hint="default"/>
+        <w:sz w:val="20"/>
+      </w:rPr>
+    </w:lvl>
+    <w:lvl w:ilvl="5" w:tentative="1">
+      <w:start w:val="1"/>
+      <w:numFmt w:val="bullet"/>
+      <w:lvlText w:val=""/>
+      <w:lvlJc w:val="left"/>
+      <w:pPr>
+        <w:tabs>
+          <w:tab w:val="num" w:pos="4320"/>
+        </w:tabs>
+        <w:ind w:left="4320" w:hanging="360"/>
+      </w:pPr>
+      <w:rPr>
+        <w:rFonts w:ascii="Wingdings" w:hAnsi="Wingdings" w:hint="default"/>
+        <w:sz w:val="20"/>
+      </w:rPr>
+    </w:lvl>
+    <w:lvl w:ilvl="6" w:tentative="1">
+      <w:start w:val="1"/>
+      <w:numFmt w:val="bullet"/>
+      <w:lvlText w:val=""/>
+      <w:lvlJc w:val="left"/>
+      <w:pPr>
+        <w:tabs>
+          <w:tab w:val="num" w:pos="5040"/>
+        </w:tabs>
+        <w:ind w:left="5040" w:hanging="360"/>
+      </w:pPr>
+      <w:rPr>
+        <w:rFonts w:ascii="Wingdings" w:hAnsi="Wingdings" w:hint="default"/>
+        <w:sz w:val="20"/>
+      </w:rPr>
+    </w:lvl>
+    <w:lvl w:ilvl="7" w:tentative="1">
+      <w:start w:val="1"/>
+      <w:numFmt w:val="bullet"/>
+      <w:lvlText w:val=""/>
+      <w:lvlJc w:val="left"/>
+      <w:pPr>
+        <w:tabs>
+          <w:tab w:val="num" w:pos="5760"/>
+        </w:tabs>
+        <w:ind w:left="5760" w:hanging="360"/>
+      </w:pPr>
+      <w:rPr>
+        <w:rFonts w:ascii="Wingdings" w:hAnsi="Wingdings" w:hint="default"/>
+        <w:sz w:val="20"/>
+      </w:rPr>
+    </w:lvl>
+    <w:lvl w:ilvl="8" w:tentative="1">
+      <w:start w:val="1"/>
+      <w:numFmt w:val="bullet"/>
+      <w:lvlText w:val=""/>
+      <w:lvlJc w:val="left"/>
+      <w:pPr>
+        <w:tabs>
+          <w:tab w:val="num" w:pos="6480"/>
+        </w:tabs>
+        <w:ind w:left="6480" w:hanging="360"/>
+      </w:pPr>
+      <w:rPr>
+        <w:rFonts w:ascii="Wingdings" w:hAnsi="Wingdings" w:hint="default"/>
+        <w:sz w:val="20"/>
+      </w:rPr>
+    </w:lvl>
+  </w:abstractNum>
+  <w:abstractNum w:abstractNumId="6" w15:restartNumberingAfterBreak="0">
+    <w:nsid w:val="10814BD2"/>
+    <w:multiLevelType w:val="multilevel"/>
+    <w:tmpl w:val="198431CE"/>
+    <w:lvl w:ilvl="0">
+      <w:start w:val="1"/>
+      <w:numFmt w:val="bullet"/>
+      <w:lvlText w:val=""/>
+      <w:lvlJc w:val="left"/>
+      <w:pPr>
+        <w:tabs>
+          <w:tab w:val="num" w:pos="720"/>
+        </w:tabs>
+        <w:ind w:left="720" w:hanging="360"/>
+      </w:pPr>
+      <w:rPr>
+        <w:rFonts w:ascii="Symbol" w:hAnsi="Symbol" w:hint="default"/>
+        <w:sz w:val="20"/>
+      </w:rPr>
+    </w:lvl>
+    <w:lvl w:ilvl="1" w:tentative="1">
+      <w:start w:val="1"/>
+      <w:numFmt w:val="bullet"/>
+      <w:lvlText w:val="o"/>
+      <w:lvlJc w:val="left"/>
+      <w:pPr>
+        <w:tabs>
+          <w:tab w:val="num" w:pos="1440"/>
+        </w:tabs>
+        <w:ind w:left="1440" w:hanging="360"/>
+      </w:pPr>
+      <w:rPr>
+        <w:rFonts w:ascii="Courier New" w:hAnsi="Courier New" w:hint="default"/>
+        <w:sz w:val="20"/>
+      </w:rPr>
+    </w:lvl>
+    <w:lvl w:ilvl="2" w:tentative="1">
+      <w:start w:val="1"/>
+      <w:numFmt w:val="bullet"/>
+      <w:lvlText w:val=""/>
+      <w:lvlJc w:val="left"/>
+      <w:pPr>
+        <w:tabs>
+          <w:tab w:val="num" w:pos="2160"/>
+        </w:tabs>
+        <w:ind w:left="2160" w:hanging="360"/>
+      </w:pPr>
+      <w:rPr>
+        <w:rFonts w:ascii="Wingdings" w:hAnsi="Wingdings" w:hint="default"/>
+        <w:sz w:val="20"/>
+      </w:rPr>
+    </w:lvl>
+    <w:lvl w:ilvl="3" w:tentative="1">
+      <w:start w:val="1"/>
+      <w:numFmt w:val="bullet"/>
+      <w:lvlText w:val=""/>
+      <w:lvlJc w:val="left"/>
+      <w:pPr>
+        <w:tabs>
+          <w:tab w:val="num" w:pos="2880"/>
+        </w:tabs>
+        <w:ind w:left="2880" w:hanging="360"/>
+      </w:pPr>
+      <w:rPr>
+        <w:rFonts w:ascii="Wingdings" w:hAnsi="Wingdings" w:hint="default"/>
+        <w:sz w:val="20"/>
+      </w:rPr>
+    </w:lvl>
+    <w:lvl w:ilvl="4" w:tentative="1">
+      <w:start w:val="1"/>
+      <w:numFmt w:val="bullet"/>
+      <w:lvlText w:val=""/>
+      <w:lvlJc w:val="left"/>
+      <w:pPr>
+        <w:tabs>
+          <w:tab w:val="num" w:pos="3600"/>
+        </w:tabs>
+        <w:ind w:left="3600" w:hanging="360"/>
+      </w:pPr>
+      <w:rPr>
+        <w:rFonts w:ascii="Wingdings" w:hAnsi="Wingdings" w:hint="default"/>
+        <w:sz w:val="20"/>
+      </w:rPr>
+    </w:lvl>
+    <w:lvl w:ilvl="5" w:tentative="1">
+      <w:start w:val="1"/>
+      <w:numFmt w:val="bullet"/>
+      <w:lvlText w:val=""/>
+      <w:lvlJc w:val="left"/>
+      <w:pPr>
+        <w:tabs>
+          <w:tab w:val="num" w:pos="4320"/>
+        </w:tabs>
+        <w:ind w:left="4320" w:hanging="360"/>
+      </w:pPr>
+      <w:rPr>
+        <w:rFonts w:ascii="Wingdings" w:hAnsi="Wingdings" w:hint="default"/>
+        <w:sz w:val="20"/>
+      </w:rPr>
+    </w:lvl>
+    <w:lvl w:ilvl="6" w:tentative="1">
+      <w:start w:val="1"/>
+      <w:numFmt w:val="bullet"/>
+      <w:lvlText w:val=""/>
+      <w:lvlJc w:val="left"/>
+      <w:pPr>
+        <w:tabs>
+          <w:tab w:val="num" w:pos="5040"/>
+        </w:tabs>
+        <w:ind w:left="5040" w:hanging="360"/>
+      </w:pPr>
+      <w:rPr>
+        <w:rFonts w:ascii="Wingdings" w:hAnsi="Wingdings" w:hint="default"/>
+        <w:sz w:val="20"/>
+      </w:rPr>
+    </w:lvl>
+    <w:lvl w:ilvl="7" w:tentative="1">
+      <w:start w:val="1"/>
+      <w:numFmt w:val="bullet"/>
+      <w:lvlText w:val=""/>
+      <w:lvlJc w:val="left"/>
+      <w:pPr>
+        <w:tabs>
+          <w:tab w:val="num" w:pos="5760"/>
+        </w:tabs>
+        <w:ind w:left="5760" w:hanging="360"/>
+      </w:pPr>
+      <w:rPr>
+        <w:rFonts w:ascii="Wingdings" w:hAnsi="Wingdings" w:hint="default"/>
+        <w:sz w:val="20"/>
+      </w:rPr>
+    </w:lvl>
+    <w:lvl w:ilvl="8" w:tentative="1">
+      <w:start w:val="1"/>
+      <w:numFmt w:val="bullet"/>
+      <w:lvlText w:val=""/>
+      <w:lvlJc w:val="left"/>
+      <w:pPr>
+        <w:tabs>
+          <w:tab w:val="num" w:pos="6480"/>
+        </w:tabs>
+        <w:ind w:left="6480" w:hanging="360"/>
+      </w:pPr>
+      <w:rPr>
+        <w:rFonts w:ascii="Wingdings" w:hAnsi="Wingdings" w:hint="default"/>
+        <w:sz w:val="20"/>
+      </w:rPr>
+    </w:lvl>
+  </w:abstractNum>
+  <w:abstractNum w:abstractNumId="7" w15:restartNumberingAfterBreak="0">
     <w:nsid w:val="11523A37"/>
     <w:multiLevelType w:val="multilevel"/>
     <w:tmpl w:val="2C146466"/>
@@ -3109,7 +3879,7 @@
       </w:rPr>
     </w:lvl>
   </w:abstractNum>
-  <w:abstractNum w:abstractNumId="5" w15:restartNumberingAfterBreak="0">
+  <w:abstractNum w:abstractNumId="8" w15:restartNumberingAfterBreak="0">
     <w:nsid w:val="11B15B2B"/>
     <w:multiLevelType w:val="multilevel"/>
     <w:tmpl w:val="87FA091C"/>
@@ -3258,7 +4028,7 @@
       </w:rPr>
     </w:lvl>
   </w:abstractNum>
-  <w:abstractNum w:abstractNumId="6" w15:restartNumberingAfterBreak="0">
+  <w:abstractNum w:abstractNumId="9" w15:restartNumberingAfterBreak="0">
     <w:nsid w:val="12B1393D"/>
     <w:multiLevelType w:val="multilevel"/>
     <w:tmpl w:val="4B88F0F8"/>
@@ -3407,7 +4177,7 @@
       </w:rPr>
     </w:lvl>
   </w:abstractNum>
-  <w:abstractNum w:abstractNumId="7" w15:restartNumberingAfterBreak="0">
+  <w:abstractNum w:abstractNumId="10" w15:restartNumberingAfterBreak="0">
     <w:nsid w:val="133E7398"/>
     <w:multiLevelType w:val="multilevel"/>
     <w:tmpl w:val="A9A83648"/>
@@ -3556,7 +4326,131 @@
       </w:rPr>
     </w:lvl>
   </w:abstractNum>
-  <w:abstractNum w:abstractNumId="8" w15:restartNumberingAfterBreak="0">
+  <w:abstractNum w:abstractNumId="11" w15:restartNumberingAfterBreak="0">
+    <w:nsid w:val="13722F32"/>
+    <w:multiLevelType w:val="multilevel"/>
+    <w:tmpl w:val="D3B0BAA4"/>
+    <w:lvl w:ilvl="0">
+      <w:start w:val="1"/>
+      <w:numFmt w:val="decimal"/>
+      <w:lvlText w:val="%1."/>
+      <w:lvlJc w:val="left"/>
+      <w:pPr>
+        <w:tabs>
+          <w:tab w:val="num" w:pos="720"/>
+        </w:tabs>
+        <w:ind w:left="720" w:hanging="360"/>
+      </w:pPr>
+      <w:rPr>
+        <w:lang w:val="en-US"/>
+      </w:rPr>
+    </w:lvl>
+    <w:lvl w:ilvl="1">
+      <w:start w:val="1"/>
+      <w:numFmt w:val="bullet"/>
+      <w:lvlText w:val="o"/>
+      <w:lvlJc w:val="left"/>
+      <w:pPr>
+        <w:tabs>
+          <w:tab w:val="num" w:pos="1440"/>
+        </w:tabs>
+        <w:ind w:left="1440" w:hanging="360"/>
+      </w:pPr>
+      <w:rPr>
+        <w:rFonts w:ascii="Courier New" w:hAnsi="Courier New" w:hint="default"/>
+        <w:sz w:val="20"/>
+      </w:rPr>
+    </w:lvl>
+    <w:lvl w:ilvl="2">
+      <w:start w:val="1"/>
+      <w:numFmt w:val="bullet"/>
+      <w:lvlText w:val=""/>
+      <w:lvlJc w:val="left"/>
+      <w:pPr>
+        <w:tabs>
+          <w:tab w:val="num" w:pos="2160"/>
+        </w:tabs>
+        <w:ind w:left="2160" w:hanging="360"/>
+      </w:pPr>
+      <w:rPr>
+        <w:rFonts w:ascii="Wingdings" w:hAnsi="Wingdings" w:hint="default"/>
+        <w:sz w:val="20"/>
+      </w:rPr>
+    </w:lvl>
+    <w:lvl w:ilvl="3">
+      <w:start w:val="1"/>
+      <w:numFmt w:val="decimal"/>
+      <w:lvlText w:val="%4."/>
+      <w:lvlJc w:val="left"/>
+      <w:pPr>
+        <w:tabs>
+          <w:tab w:val="num" w:pos="2880"/>
+        </w:tabs>
+        <w:ind w:left="2880" w:hanging="360"/>
+      </w:pPr>
+    </w:lvl>
+    <w:lvl w:ilvl="4">
+      <w:start w:val="1"/>
+      <w:numFmt w:val="bullet"/>
+      <w:lvlText w:val=""/>
+      <w:lvlJc w:val="left"/>
+      <w:pPr>
+        <w:ind w:left="3600" w:hanging="360"/>
+      </w:pPr>
+      <w:rPr>
+        <w:rFonts w:ascii="Symbol" w:hAnsi="Symbol" w:hint="default"/>
+      </w:rPr>
+    </w:lvl>
+    <w:lvl w:ilvl="5" w:tentative="1">
+      <w:start w:val="1"/>
+      <w:numFmt w:val="decimal"/>
+      <w:lvlText w:val="%6."/>
+      <w:lvlJc w:val="left"/>
+      <w:pPr>
+        <w:tabs>
+          <w:tab w:val="num" w:pos="4320"/>
+        </w:tabs>
+        <w:ind w:left="4320" w:hanging="360"/>
+      </w:pPr>
+    </w:lvl>
+    <w:lvl w:ilvl="6" w:tentative="1">
+      <w:start w:val="1"/>
+      <w:numFmt w:val="decimal"/>
+      <w:lvlText w:val="%7."/>
+      <w:lvlJc w:val="left"/>
+      <w:pPr>
+        <w:tabs>
+          <w:tab w:val="num" w:pos="5040"/>
+        </w:tabs>
+        <w:ind w:left="5040" w:hanging="360"/>
+      </w:pPr>
+    </w:lvl>
+    <w:lvl w:ilvl="7" w:tentative="1">
+      <w:start w:val="1"/>
+      <w:numFmt w:val="decimal"/>
+      <w:lvlText w:val="%8."/>
+      <w:lvlJc w:val="left"/>
+      <w:pPr>
+        <w:tabs>
+          <w:tab w:val="num" w:pos="5760"/>
+        </w:tabs>
+        <w:ind w:left="5760" w:hanging="360"/>
+      </w:pPr>
+    </w:lvl>
+    <w:lvl w:ilvl="8" w:tentative="1">
+      <w:start w:val="1"/>
+      <w:numFmt w:val="decimal"/>
+      <w:lvlText w:val="%9."/>
+      <w:lvlJc w:val="left"/>
+      <w:pPr>
+        <w:tabs>
+          <w:tab w:val="num" w:pos="6480"/>
+        </w:tabs>
+        <w:ind w:left="6480" w:hanging="360"/>
+      </w:pPr>
+    </w:lvl>
+  </w:abstractNum>
+  <w:abstractNum w:abstractNumId="12" w15:restartNumberingAfterBreak="0">
     <w:nsid w:val="17A70855"/>
     <w:multiLevelType w:val="multilevel"/>
     <w:tmpl w:val="C26E941A"/>
@@ -3705,7 +4599,7 @@
       </w:rPr>
     </w:lvl>
   </w:abstractNum>
-  <w:abstractNum w:abstractNumId="9" w15:restartNumberingAfterBreak="0">
+  <w:abstractNum w:abstractNumId="13" w15:restartNumberingAfterBreak="0">
     <w:nsid w:val="17FA0993"/>
     <w:multiLevelType w:val="multilevel"/>
     <w:tmpl w:val="038C7CE6"/>
@@ -3854,7 +4748,7 @@
       </w:rPr>
     </w:lvl>
   </w:abstractNum>
-  <w:abstractNum w:abstractNumId="10" w15:restartNumberingAfterBreak="0">
+  <w:abstractNum w:abstractNumId="14" w15:restartNumberingAfterBreak="0">
     <w:nsid w:val="1BC20A13"/>
     <w:multiLevelType w:val="multilevel"/>
     <w:tmpl w:val="3586E398"/>
@@ -4003,7 +4897,7 @@
       </w:rPr>
     </w:lvl>
   </w:abstractNum>
-  <w:abstractNum w:abstractNumId="11" w15:restartNumberingAfterBreak="0">
+  <w:abstractNum w:abstractNumId="15" w15:restartNumberingAfterBreak="0">
     <w:nsid w:val="243F2FD1"/>
     <w:multiLevelType w:val="multilevel"/>
     <w:tmpl w:val="3414379E"/>
@@ -4152,7 +5046,7 @@
       </w:rPr>
     </w:lvl>
   </w:abstractNum>
-  <w:abstractNum w:abstractNumId="12" w15:restartNumberingAfterBreak="0">
+  <w:abstractNum w:abstractNumId="16" w15:restartNumberingAfterBreak="0">
     <w:nsid w:val="25F44819"/>
     <w:multiLevelType w:val="multilevel"/>
     <w:tmpl w:val="66C40420"/>
@@ -4301,7 +5195,7 @@
       </w:rPr>
     </w:lvl>
   </w:abstractNum>
-  <w:abstractNum w:abstractNumId="13" w15:restartNumberingAfterBreak="0">
+  <w:abstractNum w:abstractNumId="17" w15:restartNumberingAfterBreak="0">
     <w:nsid w:val="28620259"/>
     <w:multiLevelType w:val="multilevel"/>
     <w:tmpl w:val="6D224408"/>
@@ -4450,7 +5344,7 @@
       </w:rPr>
     </w:lvl>
   </w:abstractNum>
-  <w:abstractNum w:abstractNumId="14" w15:restartNumberingAfterBreak="0">
+  <w:abstractNum w:abstractNumId="18" w15:restartNumberingAfterBreak="0">
     <w:nsid w:val="2DCD49E2"/>
     <w:multiLevelType w:val="multilevel"/>
     <w:tmpl w:val="58B8007A"/>
@@ -4599,7 +5493,7 @@
       </w:rPr>
     </w:lvl>
   </w:abstractNum>
-  <w:abstractNum w:abstractNumId="15" w15:restartNumberingAfterBreak="0">
+  <w:abstractNum w:abstractNumId="19" w15:restartNumberingAfterBreak="0">
     <w:nsid w:val="300314A4"/>
     <w:multiLevelType w:val="multilevel"/>
     <w:tmpl w:val="F20433BE"/>
@@ -4748,7 +5642,7 @@
       </w:rPr>
     </w:lvl>
   </w:abstractNum>
-  <w:abstractNum w:abstractNumId="16" w15:restartNumberingAfterBreak="0">
+  <w:abstractNum w:abstractNumId="20" w15:restartNumberingAfterBreak="0">
     <w:nsid w:val="325E108A"/>
     <w:multiLevelType w:val="multilevel"/>
     <w:tmpl w:val="44307186"/>
@@ -4897,7 +5791,7 @@
       </w:rPr>
     </w:lvl>
   </w:abstractNum>
-  <w:abstractNum w:abstractNumId="17" w15:restartNumberingAfterBreak="0">
+  <w:abstractNum w:abstractNumId="21" w15:restartNumberingAfterBreak="0">
     <w:nsid w:val="35692952"/>
     <w:multiLevelType w:val="multilevel"/>
     <w:tmpl w:val="DECE1D78"/>
@@ -5046,7 +5940,7 @@
       </w:rPr>
     </w:lvl>
   </w:abstractNum>
-  <w:abstractNum w:abstractNumId="18" w15:restartNumberingAfterBreak="0">
+  <w:abstractNum w:abstractNumId="22" w15:restartNumberingAfterBreak="0">
     <w:nsid w:val="37947817"/>
     <w:multiLevelType w:val="multilevel"/>
     <w:tmpl w:val="DF207858"/>
@@ -5195,7 +6089,7 @@
       </w:rPr>
     </w:lvl>
   </w:abstractNum>
-  <w:abstractNum w:abstractNumId="19" w15:restartNumberingAfterBreak="0">
+  <w:abstractNum w:abstractNumId="23" w15:restartNumberingAfterBreak="0">
     <w:nsid w:val="386C5890"/>
     <w:multiLevelType w:val="multilevel"/>
     <w:tmpl w:val="8A74EF1E"/>
@@ -5344,7 +6238,7 @@
       </w:rPr>
     </w:lvl>
   </w:abstractNum>
-  <w:abstractNum w:abstractNumId="20" w15:restartNumberingAfterBreak="0">
+  <w:abstractNum w:abstractNumId="24" w15:restartNumberingAfterBreak="0">
     <w:nsid w:val="3A8657A2"/>
     <w:multiLevelType w:val="multilevel"/>
     <w:tmpl w:val="3F9C9772"/>
@@ -5493,7 +6387,7 @@
       </w:rPr>
     </w:lvl>
   </w:abstractNum>
-  <w:abstractNum w:abstractNumId="21" w15:restartNumberingAfterBreak="0">
+  <w:abstractNum w:abstractNumId="25" w15:restartNumberingAfterBreak="0">
     <w:nsid w:val="3B880300"/>
     <w:multiLevelType w:val="multilevel"/>
     <w:tmpl w:val="A356CC5A"/>
@@ -5642,7 +6536,7 @@
       </w:rPr>
     </w:lvl>
   </w:abstractNum>
-  <w:abstractNum w:abstractNumId="22" w15:restartNumberingAfterBreak="0">
+  <w:abstractNum w:abstractNumId="26" w15:restartNumberingAfterBreak="0">
     <w:nsid w:val="3FCD5A42"/>
     <w:multiLevelType w:val="multilevel"/>
     <w:tmpl w:val="CDB2C806"/>
@@ -5791,7 +6685,7 @@
       </w:rPr>
     </w:lvl>
   </w:abstractNum>
-  <w:abstractNum w:abstractNumId="23" w15:restartNumberingAfterBreak="0">
+  <w:abstractNum w:abstractNumId="27" w15:restartNumberingAfterBreak="0">
     <w:nsid w:val="40C45535"/>
     <w:multiLevelType w:val="multilevel"/>
     <w:tmpl w:val="25F46B8A"/>
@@ -5940,7 +6834,7 @@
       </w:rPr>
     </w:lvl>
   </w:abstractNum>
-  <w:abstractNum w:abstractNumId="24" w15:restartNumberingAfterBreak="0">
+  <w:abstractNum w:abstractNumId="28" w15:restartNumberingAfterBreak="0">
     <w:nsid w:val="44E0010A"/>
     <w:multiLevelType w:val="multilevel"/>
     <w:tmpl w:val="1AF0C94E"/>
@@ -6089,7 +6983,7 @@
       </w:rPr>
     </w:lvl>
   </w:abstractNum>
-  <w:abstractNum w:abstractNumId="25" w15:restartNumberingAfterBreak="0">
+  <w:abstractNum w:abstractNumId="29" w15:restartNumberingAfterBreak="0">
     <w:nsid w:val="460E3985"/>
     <w:multiLevelType w:val="multilevel"/>
     <w:tmpl w:val="A7E0D408"/>
@@ -6238,7 +7132,255 @@
       </w:rPr>
     </w:lvl>
   </w:abstractNum>
-  <w:abstractNum w:abstractNumId="26" w15:restartNumberingAfterBreak="0">
+  <w:abstractNum w:abstractNumId="30" w15:restartNumberingAfterBreak="0">
+    <w:nsid w:val="47857494"/>
+    <w:multiLevelType w:val="multilevel"/>
+    <w:tmpl w:val="D3B0BAA4"/>
+    <w:lvl w:ilvl="0">
+      <w:start w:val="1"/>
+      <w:numFmt w:val="decimal"/>
+      <w:lvlText w:val="%1."/>
+      <w:lvlJc w:val="left"/>
+      <w:pPr>
+        <w:tabs>
+          <w:tab w:val="num" w:pos="720"/>
+        </w:tabs>
+        <w:ind w:left="720" w:hanging="360"/>
+      </w:pPr>
+      <w:rPr>
+        <w:lang w:val="en-US"/>
+      </w:rPr>
+    </w:lvl>
+    <w:lvl w:ilvl="1">
+      <w:start w:val="1"/>
+      <w:numFmt w:val="bullet"/>
+      <w:lvlText w:val="o"/>
+      <w:lvlJc w:val="left"/>
+      <w:pPr>
+        <w:tabs>
+          <w:tab w:val="num" w:pos="1440"/>
+        </w:tabs>
+        <w:ind w:left="1440" w:hanging="360"/>
+      </w:pPr>
+      <w:rPr>
+        <w:rFonts w:ascii="Courier New" w:hAnsi="Courier New" w:hint="default"/>
+        <w:sz w:val="20"/>
+      </w:rPr>
+    </w:lvl>
+    <w:lvl w:ilvl="2">
+      <w:start w:val="1"/>
+      <w:numFmt w:val="bullet"/>
+      <w:lvlText w:val=""/>
+      <w:lvlJc w:val="left"/>
+      <w:pPr>
+        <w:tabs>
+          <w:tab w:val="num" w:pos="2160"/>
+        </w:tabs>
+        <w:ind w:left="2160" w:hanging="360"/>
+      </w:pPr>
+      <w:rPr>
+        <w:rFonts w:ascii="Wingdings" w:hAnsi="Wingdings" w:hint="default"/>
+        <w:sz w:val="20"/>
+      </w:rPr>
+    </w:lvl>
+    <w:lvl w:ilvl="3">
+      <w:start w:val="1"/>
+      <w:numFmt w:val="decimal"/>
+      <w:lvlText w:val="%4."/>
+      <w:lvlJc w:val="left"/>
+      <w:pPr>
+        <w:tabs>
+          <w:tab w:val="num" w:pos="2880"/>
+        </w:tabs>
+        <w:ind w:left="2880" w:hanging="360"/>
+      </w:pPr>
+    </w:lvl>
+    <w:lvl w:ilvl="4">
+      <w:start w:val="1"/>
+      <w:numFmt w:val="bullet"/>
+      <w:lvlText w:val=""/>
+      <w:lvlJc w:val="left"/>
+      <w:pPr>
+        <w:ind w:left="3600" w:hanging="360"/>
+      </w:pPr>
+      <w:rPr>
+        <w:rFonts w:ascii="Symbol" w:hAnsi="Symbol" w:hint="default"/>
+      </w:rPr>
+    </w:lvl>
+    <w:lvl w:ilvl="5" w:tentative="1">
+      <w:start w:val="1"/>
+      <w:numFmt w:val="decimal"/>
+      <w:lvlText w:val="%6."/>
+      <w:lvlJc w:val="left"/>
+      <w:pPr>
+        <w:tabs>
+          <w:tab w:val="num" w:pos="4320"/>
+        </w:tabs>
+        <w:ind w:left="4320" w:hanging="360"/>
+      </w:pPr>
+    </w:lvl>
+    <w:lvl w:ilvl="6" w:tentative="1">
+      <w:start w:val="1"/>
+      <w:numFmt w:val="decimal"/>
+      <w:lvlText w:val="%7."/>
+      <w:lvlJc w:val="left"/>
+      <w:pPr>
+        <w:tabs>
+          <w:tab w:val="num" w:pos="5040"/>
+        </w:tabs>
+        <w:ind w:left="5040" w:hanging="360"/>
+      </w:pPr>
+    </w:lvl>
+    <w:lvl w:ilvl="7" w:tentative="1">
+      <w:start w:val="1"/>
+      <w:numFmt w:val="decimal"/>
+      <w:lvlText w:val="%8."/>
+      <w:lvlJc w:val="left"/>
+      <w:pPr>
+        <w:tabs>
+          <w:tab w:val="num" w:pos="5760"/>
+        </w:tabs>
+        <w:ind w:left="5760" w:hanging="360"/>
+      </w:pPr>
+    </w:lvl>
+    <w:lvl w:ilvl="8" w:tentative="1">
+      <w:start w:val="1"/>
+      <w:numFmt w:val="decimal"/>
+      <w:lvlText w:val="%9."/>
+      <w:lvlJc w:val="left"/>
+      <w:pPr>
+        <w:tabs>
+          <w:tab w:val="num" w:pos="6480"/>
+        </w:tabs>
+        <w:ind w:left="6480" w:hanging="360"/>
+      </w:pPr>
+    </w:lvl>
+  </w:abstractNum>
+  <w:abstractNum w:abstractNumId="31" w15:restartNumberingAfterBreak="0">
+    <w:nsid w:val="496C0A60"/>
+    <w:multiLevelType w:val="multilevel"/>
+    <w:tmpl w:val="D3B0BAA4"/>
+    <w:lvl w:ilvl="0">
+      <w:start w:val="1"/>
+      <w:numFmt w:val="decimal"/>
+      <w:lvlText w:val="%1."/>
+      <w:lvlJc w:val="left"/>
+      <w:pPr>
+        <w:tabs>
+          <w:tab w:val="num" w:pos="720"/>
+        </w:tabs>
+        <w:ind w:left="720" w:hanging="360"/>
+      </w:pPr>
+      <w:rPr>
+        <w:lang w:val="en-US"/>
+      </w:rPr>
+    </w:lvl>
+    <w:lvl w:ilvl="1">
+      <w:start w:val="1"/>
+      <w:numFmt w:val="bullet"/>
+      <w:lvlText w:val="o"/>
+      <w:lvlJc w:val="left"/>
+      <w:pPr>
+        <w:tabs>
+          <w:tab w:val="num" w:pos="1440"/>
+        </w:tabs>
+        <w:ind w:left="1440" w:hanging="360"/>
+      </w:pPr>
+      <w:rPr>
+        <w:rFonts w:ascii="Courier New" w:hAnsi="Courier New" w:hint="default"/>
+        <w:sz w:val="20"/>
+      </w:rPr>
+    </w:lvl>
+    <w:lvl w:ilvl="2">
+      <w:start w:val="1"/>
+      <w:numFmt w:val="bullet"/>
+      <w:lvlText w:val=""/>
+      <w:lvlJc w:val="left"/>
+      <w:pPr>
+        <w:tabs>
+          <w:tab w:val="num" w:pos="2160"/>
+        </w:tabs>
+        <w:ind w:left="2160" w:hanging="360"/>
+      </w:pPr>
+      <w:rPr>
+        <w:rFonts w:ascii="Wingdings" w:hAnsi="Wingdings" w:hint="default"/>
+        <w:sz w:val="20"/>
+      </w:rPr>
+    </w:lvl>
+    <w:lvl w:ilvl="3">
+      <w:start w:val="1"/>
+      <w:numFmt w:val="decimal"/>
+      <w:lvlText w:val="%4."/>
+      <w:lvlJc w:val="left"/>
+      <w:pPr>
+        <w:tabs>
+          <w:tab w:val="num" w:pos="2880"/>
+        </w:tabs>
+        <w:ind w:left="2880" w:hanging="360"/>
+      </w:pPr>
+    </w:lvl>
+    <w:lvl w:ilvl="4">
+      <w:start w:val="1"/>
+      <w:numFmt w:val="bullet"/>
+      <w:lvlText w:val=""/>
+      <w:lvlJc w:val="left"/>
+      <w:pPr>
+        <w:ind w:left="3600" w:hanging="360"/>
+      </w:pPr>
+      <w:rPr>
+        <w:rFonts w:ascii="Symbol" w:hAnsi="Symbol" w:hint="default"/>
+      </w:rPr>
+    </w:lvl>
+    <w:lvl w:ilvl="5" w:tentative="1">
+      <w:start w:val="1"/>
+      <w:numFmt w:val="decimal"/>
+      <w:lvlText w:val="%6."/>
+      <w:lvlJc w:val="left"/>
+      <w:pPr>
+        <w:tabs>
+          <w:tab w:val="num" w:pos="4320"/>
+        </w:tabs>
+        <w:ind w:left="4320" w:hanging="360"/>
+      </w:pPr>
+    </w:lvl>
+    <w:lvl w:ilvl="6" w:tentative="1">
+      <w:start w:val="1"/>
+      <w:numFmt w:val="decimal"/>
+      <w:lvlText w:val="%7."/>
+      <w:lvlJc w:val="left"/>
+      <w:pPr>
+        <w:tabs>
+          <w:tab w:val="num" w:pos="5040"/>
+        </w:tabs>
+        <w:ind w:left="5040" w:hanging="360"/>
+      </w:pPr>
+    </w:lvl>
+    <w:lvl w:ilvl="7" w:tentative="1">
+      <w:start w:val="1"/>
+      <w:numFmt w:val="decimal"/>
+      <w:lvlText w:val="%8."/>
+      <w:lvlJc w:val="left"/>
+      <w:pPr>
+        <w:tabs>
+          <w:tab w:val="num" w:pos="5760"/>
+        </w:tabs>
+        <w:ind w:left="5760" w:hanging="360"/>
+      </w:pPr>
+    </w:lvl>
+    <w:lvl w:ilvl="8" w:tentative="1">
+      <w:start w:val="1"/>
+      <w:numFmt w:val="decimal"/>
+      <w:lvlText w:val="%9."/>
+      <w:lvlJc w:val="left"/>
+      <w:pPr>
+        <w:tabs>
+          <w:tab w:val="num" w:pos="6480"/>
+        </w:tabs>
+        <w:ind w:left="6480" w:hanging="360"/>
+      </w:pPr>
+    </w:lvl>
+  </w:abstractNum>
+  <w:abstractNum w:abstractNumId="32" w15:restartNumberingAfterBreak="0">
     <w:nsid w:val="4B391201"/>
     <w:multiLevelType w:val="multilevel"/>
     <w:tmpl w:val="E9E8F8C4"/>
@@ -6387,7 +7529,7 @@
       </w:rPr>
     </w:lvl>
   </w:abstractNum>
-  <w:abstractNum w:abstractNumId="27" w15:restartNumberingAfterBreak="0">
+  <w:abstractNum w:abstractNumId="33" w15:restartNumberingAfterBreak="0">
     <w:nsid w:val="4CA6319D"/>
     <w:multiLevelType w:val="multilevel"/>
     <w:tmpl w:val="3FFE5AFE"/>
@@ -6536,7 +7678,7 @@
       </w:rPr>
     </w:lvl>
   </w:abstractNum>
-  <w:abstractNum w:abstractNumId="28" w15:restartNumberingAfterBreak="0">
+  <w:abstractNum w:abstractNumId="34" w15:restartNumberingAfterBreak="0">
     <w:nsid w:val="4ED740FD"/>
     <w:multiLevelType w:val="multilevel"/>
     <w:tmpl w:val="FC5A9E04"/>
@@ -6685,7 +7827,131 @@
       </w:rPr>
     </w:lvl>
   </w:abstractNum>
-  <w:abstractNum w:abstractNumId="29" w15:restartNumberingAfterBreak="0">
+  <w:abstractNum w:abstractNumId="35" w15:restartNumberingAfterBreak="0">
+    <w:nsid w:val="517F4BDB"/>
+    <w:multiLevelType w:val="multilevel"/>
+    <w:tmpl w:val="D3B0BAA4"/>
+    <w:lvl w:ilvl="0">
+      <w:start w:val="1"/>
+      <w:numFmt w:val="decimal"/>
+      <w:lvlText w:val="%1."/>
+      <w:lvlJc w:val="left"/>
+      <w:pPr>
+        <w:tabs>
+          <w:tab w:val="num" w:pos="720"/>
+        </w:tabs>
+        <w:ind w:left="720" w:hanging="360"/>
+      </w:pPr>
+      <w:rPr>
+        <w:lang w:val="en-US"/>
+      </w:rPr>
+    </w:lvl>
+    <w:lvl w:ilvl="1">
+      <w:start w:val="1"/>
+      <w:numFmt w:val="bullet"/>
+      <w:lvlText w:val="o"/>
+      <w:lvlJc w:val="left"/>
+      <w:pPr>
+        <w:tabs>
+          <w:tab w:val="num" w:pos="1440"/>
+        </w:tabs>
+        <w:ind w:left="1440" w:hanging="360"/>
+      </w:pPr>
+      <w:rPr>
+        <w:rFonts w:ascii="Courier New" w:hAnsi="Courier New" w:hint="default"/>
+        <w:sz w:val="20"/>
+      </w:rPr>
+    </w:lvl>
+    <w:lvl w:ilvl="2">
+      <w:start w:val="1"/>
+      <w:numFmt w:val="bullet"/>
+      <w:lvlText w:val=""/>
+      <w:lvlJc w:val="left"/>
+      <w:pPr>
+        <w:tabs>
+          <w:tab w:val="num" w:pos="2160"/>
+        </w:tabs>
+        <w:ind w:left="2160" w:hanging="360"/>
+      </w:pPr>
+      <w:rPr>
+        <w:rFonts w:ascii="Wingdings" w:hAnsi="Wingdings" w:hint="default"/>
+        <w:sz w:val="20"/>
+      </w:rPr>
+    </w:lvl>
+    <w:lvl w:ilvl="3">
+      <w:start w:val="1"/>
+      <w:numFmt w:val="decimal"/>
+      <w:lvlText w:val="%4."/>
+      <w:lvlJc w:val="left"/>
+      <w:pPr>
+        <w:tabs>
+          <w:tab w:val="num" w:pos="2880"/>
+        </w:tabs>
+        <w:ind w:left="2880" w:hanging="360"/>
+      </w:pPr>
+    </w:lvl>
+    <w:lvl w:ilvl="4">
+      <w:start w:val="1"/>
+      <w:numFmt w:val="bullet"/>
+      <w:lvlText w:val=""/>
+      <w:lvlJc w:val="left"/>
+      <w:pPr>
+        <w:ind w:left="3600" w:hanging="360"/>
+      </w:pPr>
+      <w:rPr>
+        <w:rFonts w:ascii="Symbol" w:hAnsi="Symbol" w:hint="default"/>
+      </w:rPr>
+    </w:lvl>
+    <w:lvl w:ilvl="5" w:tentative="1">
+      <w:start w:val="1"/>
+      <w:numFmt w:val="decimal"/>
+      <w:lvlText w:val="%6."/>
+      <w:lvlJc w:val="left"/>
+      <w:pPr>
+        <w:tabs>
+          <w:tab w:val="num" w:pos="4320"/>
+        </w:tabs>
+        <w:ind w:left="4320" w:hanging="360"/>
+      </w:pPr>
+    </w:lvl>
+    <w:lvl w:ilvl="6" w:tentative="1">
+      <w:start w:val="1"/>
+      <w:numFmt w:val="decimal"/>
+      <w:lvlText w:val="%7."/>
+      <w:lvlJc w:val="left"/>
+      <w:pPr>
+        <w:tabs>
+          <w:tab w:val="num" w:pos="5040"/>
+        </w:tabs>
+        <w:ind w:left="5040" w:hanging="360"/>
+      </w:pPr>
+    </w:lvl>
+    <w:lvl w:ilvl="7" w:tentative="1">
+      <w:start w:val="1"/>
+      <w:numFmt w:val="decimal"/>
+      <w:lvlText w:val="%8."/>
+      <w:lvlJc w:val="left"/>
+      <w:pPr>
+        <w:tabs>
+          <w:tab w:val="num" w:pos="5760"/>
+        </w:tabs>
+        <w:ind w:left="5760" w:hanging="360"/>
+      </w:pPr>
+    </w:lvl>
+    <w:lvl w:ilvl="8" w:tentative="1">
+      <w:start w:val="1"/>
+      <w:numFmt w:val="decimal"/>
+      <w:lvlText w:val="%9."/>
+      <w:lvlJc w:val="left"/>
+      <w:pPr>
+        <w:tabs>
+          <w:tab w:val="num" w:pos="6480"/>
+        </w:tabs>
+        <w:ind w:left="6480" w:hanging="360"/>
+      </w:pPr>
+    </w:lvl>
+  </w:abstractNum>
+  <w:abstractNum w:abstractNumId="36" w15:restartNumberingAfterBreak="0">
     <w:nsid w:val="520606F3"/>
     <w:multiLevelType w:val="multilevel"/>
     <w:tmpl w:val="A79A7282"/>
@@ -6834,7 +8100,7 @@
       </w:rPr>
     </w:lvl>
   </w:abstractNum>
-  <w:abstractNum w:abstractNumId="30" w15:restartNumberingAfterBreak="0">
+  <w:abstractNum w:abstractNumId="37" w15:restartNumberingAfterBreak="0">
     <w:nsid w:val="5A82717A"/>
     <w:multiLevelType w:val="multilevel"/>
     <w:tmpl w:val="6442D43C"/>
@@ -6983,7 +8249,7 @@
       </w:rPr>
     </w:lvl>
   </w:abstractNum>
-  <w:abstractNum w:abstractNumId="31" w15:restartNumberingAfterBreak="0">
+  <w:abstractNum w:abstractNumId="38" w15:restartNumberingAfterBreak="0">
     <w:nsid w:val="5BAB71FC"/>
     <w:multiLevelType w:val="multilevel"/>
     <w:tmpl w:val="5E94DE1A"/>
@@ -7132,7 +8398,7 @@
       </w:rPr>
     </w:lvl>
   </w:abstractNum>
-  <w:abstractNum w:abstractNumId="32" w15:restartNumberingAfterBreak="0">
+  <w:abstractNum w:abstractNumId="39" w15:restartNumberingAfterBreak="0">
     <w:nsid w:val="5BE236DA"/>
     <w:multiLevelType w:val="multilevel"/>
     <w:tmpl w:val="0F546F34"/>
@@ -7281,7 +8547,7 @@
       </w:rPr>
     </w:lvl>
   </w:abstractNum>
-  <w:abstractNum w:abstractNumId="33" w15:restartNumberingAfterBreak="0">
+  <w:abstractNum w:abstractNumId="40" w15:restartNumberingAfterBreak="0">
     <w:nsid w:val="5E78768F"/>
     <w:multiLevelType w:val="multilevel"/>
     <w:tmpl w:val="34202F4A"/>
@@ -7430,7 +8696,7 @@
       </w:rPr>
     </w:lvl>
   </w:abstractNum>
-  <w:abstractNum w:abstractNumId="34" w15:restartNumberingAfterBreak="0">
+  <w:abstractNum w:abstractNumId="41" w15:restartNumberingAfterBreak="0">
     <w:nsid w:val="615550C2"/>
     <w:multiLevelType w:val="multilevel"/>
     <w:tmpl w:val="DC9E184A"/>
@@ -7579,7 +8845,7 @@
       </w:rPr>
     </w:lvl>
   </w:abstractNum>
-  <w:abstractNum w:abstractNumId="35" w15:restartNumberingAfterBreak="0">
+  <w:abstractNum w:abstractNumId="42" w15:restartNumberingAfterBreak="0">
     <w:nsid w:val="67211F58"/>
     <w:multiLevelType w:val="multilevel"/>
     <w:tmpl w:val="63A64032"/>
@@ -7728,7 +8994,7 @@
       </w:rPr>
     </w:lvl>
   </w:abstractNum>
-  <w:abstractNum w:abstractNumId="36" w15:restartNumberingAfterBreak="0">
+  <w:abstractNum w:abstractNumId="43" w15:restartNumberingAfterBreak="0">
     <w:nsid w:val="6B8066D4"/>
     <w:multiLevelType w:val="multilevel"/>
     <w:tmpl w:val="3A5E7728"/>
@@ -7877,7 +9143,7 @@
       </w:rPr>
     </w:lvl>
   </w:abstractNum>
-  <w:abstractNum w:abstractNumId="37" w15:restartNumberingAfterBreak="0">
+  <w:abstractNum w:abstractNumId="44" w15:restartNumberingAfterBreak="0">
     <w:nsid w:val="713147AC"/>
     <w:multiLevelType w:val="multilevel"/>
     <w:tmpl w:val="CB0C1010"/>
@@ -8026,7 +9292,7 @@
       </w:rPr>
     </w:lvl>
   </w:abstractNum>
-  <w:abstractNum w:abstractNumId="38" w15:restartNumberingAfterBreak="0">
+  <w:abstractNum w:abstractNumId="45" w15:restartNumberingAfterBreak="0">
     <w:nsid w:val="725F7348"/>
     <w:multiLevelType w:val="multilevel"/>
     <w:tmpl w:val="75C0C5C0"/>
@@ -8077,7 +9343,7 @@
         <w:sz w:val="20"/>
       </w:rPr>
     </w:lvl>
-    <w:lvl w:ilvl="3" w:tentative="1">
+    <w:lvl w:ilvl="3">
       <w:start w:val="1"/>
       <w:numFmt w:val="decimal"/>
       <w:lvlText w:val="%4."/>
@@ -8089,7 +9355,7 @@
         <w:ind w:left="2880" w:hanging="360"/>
       </w:pPr>
     </w:lvl>
-    <w:lvl w:ilvl="4" w:tentative="1">
+    <w:lvl w:ilvl="4">
       <w:start w:val="1"/>
       <w:numFmt w:val="decimal"/>
       <w:lvlText w:val="%5."/>
@@ -8101,7 +9367,7 @@
         <w:ind w:left="3600" w:hanging="360"/>
       </w:pPr>
     </w:lvl>
-    <w:lvl w:ilvl="5" w:tentative="1">
+    <w:lvl w:ilvl="5">
       <w:start w:val="1"/>
       <w:numFmt w:val="decimal"/>
       <w:lvlText w:val="%6."/>
@@ -8150,7 +9416,93 @@
       </w:pPr>
     </w:lvl>
   </w:abstractNum>
-  <w:abstractNum w:abstractNumId="39" w15:restartNumberingAfterBreak="0">
+  <w:abstractNum w:abstractNumId="46" w15:restartNumberingAfterBreak="0">
+    <w:nsid w:val="764929C4"/>
+    <w:multiLevelType w:val="hybridMultilevel"/>
+    <w:tmpl w:val="206E7100"/>
+    <w:lvl w:ilvl="0" w:tplc="0407000F">
+      <w:start w:val="1"/>
+      <w:numFmt w:val="decimal"/>
+      <w:lvlText w:val="%1."/>
+      <w:lvlJc w:val="left"/>
+      <w:pPr>
+        <w:ind w:left="720" w:hanging="360"/>
+      </w:pPr>
+    </w:lvl>
+    <w:lvl w:ilvl="1" w:tplc="04070019" w:tentative="1">
+      <w:start w:val="1"/>
+      <w:numFmt w:val="lowerLetter"/>
+      <w:lvlText w:val="%2."/>
+      <w:lvlJc w:val="left"/>
+      <w:pPr>
+        <w:ind w:left="1440" w:hanging="360"/>
+      </w:pPr>
+    </w:lvl>
+    <w:lvl w:ilvl="2" w:tplc="0407001B">
+      <w:start w:val="1"/>
+      <w:numFmt w:val="lowerRoman"/>
+      <w:lvlText w:val="%3."/>
+      <w:lvlJc w:val="right"/>
+      <w:pPr>
+        <w:ind w:left="2160" w:hanging="180"/>
+      </w:pPr>
+    </w:lvl>
+    <w:lvl w:ilvl="3" w:tplc="0407000F">
+      <w:start w:val="1"/>
+      <w:numFmt w:val="decimal"/>
+      <w:lvlText w:val="%4."/>
+      <w:lvlJc w:val="left"/>
+      <w:pPr>
+        <w:ind w:left="2880" w:hanging="360"/>
+      </w:pPr>
+    </w:lvl>
+    <w:lvl w:ilvl="4" w:tplc="04070019">
+      <w:start w:val="1"/>
+      <w:numFmt w:val="lowerLetter"/>
+      <w:lvlText w:val="%5."/>
+      <w:lvlJc w:val="left"/>
+      <w:pPr>
+        <w:ind w:left="3600" w:hanging="360"/>
+      </w:pPr>
+    </w:lvl>
+    <w:lvl w:ilvl="5" w:tplc="0407001B">
+      <w:start w:val="1"/>
+      <w:numFmt w:val="lowerRoman"/>
+      <w:lvlText w:val="%6."/>
+      <w:lvlJc w:val="right"/>
+      <w:pPr>
+        <w:ind w:left="4320" w:hanging="180"/>
+      </w:pPr>
+    </w:lvl>
+    <w:lvl w:ilvl="6" w:tplc="0407000F" w:tentative="1">
+      <w:start w:val="1"/>
+      <w:numFmt w:val="decimal"/>
+      <w:lvlText w:val="%7."/>
+      <w:lvlJc w:val="left"/>
+      <w:pPr>
+        <w:ind w:left="5040" w:hanging="360"/>
+      </w:pPr>
+    </w:lvl>
+    <w:lvl w:ilvl="7" w:tplc="04070019" w:tentative="1">
+      <w:start w:val="1"/>
+      <w:numFmt w:val="lowerLetter"/>
+      <w:lvlText w:val="%8."/>
+      <w:lvlJc w:val="left"/>
+      <w:pPr>
+        <w:ind w:left="5760" w:hanging="360"/>
+      </w:pPr>
+    </w:lvl>
+    <w:lvl w:ilvl="8" w:tplc="0407001B" w:tentative="1">
+      <w:start w:val="1"/>
+      <w:numFmt w:val="lowerRoman"/>
+      <w:lvlText w:val="%9."/>
+      <w:lvlJc w:val="right"/>
+      <w:pPr>
+        <w:ind w:left="6480" w:hanging="180"/>
+      </w:pPr>
+    </w:lvl>
+  </w:abstractNum>
+  <w:abstractNum w:abstractNumId="47" w15:restartNumberingAfterBreak="0">
     <w:nsid w:val="78F7676E"/>
     <w:multiLevelType w:val="multilevel"/>
     <w:tmpl w:val="7178937E"/>
@@ -8299,7 +9651,7 @@
       </w:rPr>
     </w:lvl>
   </w:abstractNum>
-  <w:abstractNum w:abstractNumId="40" w15:restartNumberingAfterBreak="0">
+  <w:abstractNum w:abstractNumId="48" w15:restartNumberingAfterBreak="0">
     <w:nsid w:val="79823E8E"/>
     <w:multiLevelType w:val="multilevel"/>
     <w:tmpl w:val="41D85CF4"/>
@@ -8448,7 +9800,7 @@
       </w:rPr>
     </w:lvl>
   </w:abstractNum>
-  <w:abstractNum w:abstractNumId="41" w15:restartNumberingAfterBreak="0">
+  <w:abstractNum w:abstractNumId="49" w15:restartNumberingAfterBreak="0">
     <w:nsid w:val="79AA466A"/>
     <w:multiLevelType w:val="multilevel"/>
     <w:tmpl w:val="25404AE4"/>
@@ -8598,130 +9950,154 @@
     </w:lvl>
   </w:abstractNum>
   <w:num w:numId="1" w16cid:durableId="2086224931">
+    <w:abstractNumId w:val="15"/>
+  </w:num>
+  <w:num w:numId="2" w16cid:durableId="18624693">
+    <w:abstractNumId w:val="1"/>
+  </w:num>
+  <w:num w:numId="3" w16cid:durableId="1781299581">
+    <w:abstractNumId w:val="29"/>
+  </w:num>
+  <w:num w:numId="4" w16cid:durableId="723677698">
+    <w:abstractNumId w:val="2"/>
+  </w:num>
+  <w:num w:numId="5" w16cid:durableId="1880698259">
+    <w:abstractNumId w:val="8"/>
+  </w:num>
+  <w:num w:numId="6" w16cid:durableId="1879468694">
+    <w:abstractNumId w:val="9"/>
+  </w:num>
+  <w:num w:numId="7" w16cid:durableId="456873570">
+    <w:abstractNumId w:val="33"/>
+  </w:num>
+  <w:num w:numId="8" w16cid:durableId="248125311">
+    <w:abstractNumId w:val="26"/>
+  </w:num>
+  <w:num w:numId="9" w16cid:durableId="432363243">
+    <w:abstractNumId w:val="7"/>
+  </w:num>
+  <w:num w:numId="10" w16cid:durableId="261694638">
+    <w:abstractNumId w:val="27"/>
+  </w:num>
+  <w:num w:numId="11" w16cid:durableId="1320619234">
+    <w:abstractNumId w:val="43"/>
+  </w:num>
+  <w:num w:numId="12" w16cid:durableId="1243178516">
+    <w:abstractNumId w:val="48"/>
+  </w:num>
+  <w:num w:numId="13" w16cid:durableId="25722304">
+    <w:abstractNumId w:val="32"/>
+  </w:num>
+  <w:num w:numId="14" w16cid:durableId="1860269288">
+    <w:abstractNumId w:val="47"/>
+  </w:num>
+  <w:num w:numId="15" w16cid:durableId="1058168245">
+    <w:abstractNumId w:val="19"/>
+  </w:num>
+  <w:num w:numId="16" w16cid:durableId="970940357">
+    <w:abstractNumId w:val="17"/>
+  </w:num>
+  <w:num w:numId="17" w16cid:durableId="84501504">
+    <w:abstractNumId w:val="38"/>
+  </w:num>
+  <w:num w:numId="18" w16cid:durableId="1930001438">
+    <w:abstractNumId w:val="10"/>
+  </w:num>
+  <w:num w:numId="19" w16cid:durableId="1205629881">
+    <w:abstractNumId w:val="40"/>
+  </w:num>
+  <w:num w:numId="20" w16cid:durableId="690302150">
+    <w:abstractNumId w:val="36"/>
+  </w:num>
+  <w:num w:numId="21" w16cid:durableId="1295596729">
+    <w:abstractNumId w:val="37"/>
+  </w:num>
+  <w:num w:numId="22" w16cid:durableId="839346805">
+    <w:abstractNumId w:val="24"/>
+  </w:num>
+  <w:num w:numId="23" w16cid:durableId="386609793">
+    <w:abstractNumId w:val="25"/>
+  </w:num>
+  <w:num w:numId="24" w16cid:durableId="1497768667">
+    <w:abstractNumId w:val="20"/>
+  </w:num>
+  <w:num w:numId="25" w16cid:durableId="382413635">
+    <w:abstractNumId w:val="42"/>
+  </w:num>
+  <w:num w:numId="26" w16cid:durableId="521823285">
+    <w:abstractNumId w:val="41"/>
+  </w:num>
+  <w:num w:numId="27" w16cid:durableId="1985624240">
+    <w:abstractNumId w:val="13"/>
+  </w:num>
+  <w:num w:numId="28" w16cid:durableId="1097605164">
+    <w:abstractNumId w:val="44"/>
+  </w:num>
+  <w:num w:numId="29" w16cid:durableId="980768698">
+    <w:abstractNumId w:val="49"/>
+  </w:num>
+  <w:num w:numId="30" w16cid:durableId="2066949859">
+    <w:abstractNumId w:val="23"/>
+  </w:num>
+  <w:num w:numId="31" w16cid:durableId="253127986">
+    <w:abstractNumId w:val="12"/>
+  </w:num>
+  <w:num w:numId="32" w16cid:durableId="1681928382">
+    <w:abstractNumId w:val="45"/>
+  </w:num>
+  <w:num w:numId="33" w16cid:durableId="900100412">
+    <w:abstractNumId w:val="28"/>
+  </w:num>
+  <w:num w:numId="34" w16cid:durableId="1123498760">
+    <w:abstractNumId w:val="3"/>
+  </w:num>
+  <w:num w:numId="35" w16cid:durableId="1659335496">
+    <w:abstractNumId w:val="14"/>
+  </w:num>
+  <w:num w:numId="36" w16cid:durableId="1055736847">
+    <w:abstractNumId w:val="34"/>
+  </w:num>
+  <w:num w:numId="37" w16cid:durableId="1203707469">
+    <w:abstractNumId w:val="16"/>
+  </w:num>
+  <w:num w:numId="38" w16cid:durableId="525951147">
+    <w:abstractNumId w:val="22"/>
+  </w:num>
+  <w:num w:numId="39" w16cid:durableId="1311255535">
+    <w:abstractNumId w:val="39"/>
+  </w:num>
+  <w:num w:numId="40" w16cid:durableId="1871991316">
+    <w:abstractNumId w:val="21"/>
+  </w:num>
+  <w:num w:numId="41" w16cid:durableId="2117867111">
+    <w:abstractNumId w:val="4"/>
+  </w:num>
+  <w:num w:numId="42" w16cid:durableId="1308315425">
+    <w:abstractNumId w:val="18"/>
+  </w:num>
+  <w:num w:numId="43" w16cid:durableId="1098332305">
+    <w:abstractNumId w:val="5"/>
+  </w:num>
+  <w:num w:numId="44" w16cid:durableId="92895830">
+    <w:abstractNumId w:val="6"/>
+  </w:num>
+  <w:num w:numId="45" w16cid:durableId="1405302232">
     <w:abstractNumId w:val="11"/>
   </w:num>
-  <w:num w:numId="2" w16cid:durableId="18624693">
+  <w:num w:numId="46" w16cid:durableId="365449566">
+    <w:abstractNumId w:val="31"/>
+  </w:num>
+  <w:num w:numId="47" w16cid:durableId="365984906">
     <w:abstractNumId w:val="0"/>
   </w:num>
-  <w:num w:numId="3" w16cid:durableId="1781299581">
-    <w:abstractNumId w:val="25"/>
+  <w:num w:numId="48" w16cid:durableId="191967016">
+    <w:abstractNumId w:val="35"/>
   </w:num>
-  <w:num w:numId="4" w16cid:durableId="723677698">
-    <w:abstractNumId w:val="1"/>
-  </w:num>
-  <w:num w:numId="5" w16cid:durableId="1880698259">
-    <w:abstractNumId w:val="5"/>
-  </w:num>
-  <w:num w:numId="6" w16cid:durableId="1879468694">
-    <w:abstractNumId w:val="6"/>
-  </w:num>
-  <w:num w:numId="7" w16cid:durableId="456873570">
-    <w:abstractNumId w:val="27"/>
-  </w:num>
-  <w:num w:numId="8" w16cid:durableId="248125311">
-    <w:abstractNumId w:val="22"/>
-  </w:num>
-  <w:num w:numId="9" w16cid:durableId="432363243">
-    <w:abstractNumId w:val="4"/>
-  </w:num>
-  <w:num w:numId="10" w16cid:durableId="261694638">
-    <w:abstractNumId w:val="23"/>
-  </w:num>
-  <w:num w:numId="11" w16cid:durableId="1320619234">
-    <w:abstractNumId w:val="36"/>
-  </w:num>
-  <w:num w:numId="12" w16cid:durableId="1243178516">
-    <w:abstractNumId w:val="40"/>
-  </w:num>
-  <w:num w:numId="13" w16cid:durableId="25722304">
-    <w:abstractNumId w:val="26"/>
-  </w:num>
-  <w:num w:numId="14" w16cid:durableId="1860269288">
-    <w:abstractNumId w:val="39"/>
-  </w:num>
-  <w:num w:numId="15" w16cid:durableId="1058168245">
-    <w:abstractNumId w:val="15"/>
-  </w:num>
-  <w:num w:numId="16" w16cid:durableId="970940357">
-    <w:abstractNumId w:val="13"/>
-  </w:num>
-  <w:num w:numId="17" w16cid:durableId="84501504">
-    <w:abstractNumId w:val="31"/>
-  </w:num>
-  <w:num w:numId="18" w16cid:durableId="1930001438">
-    <w:abstractNumId w:val="7"/>
-  </w:num>
-  <w:num w:numId="19" w16cid:durableId="1205629881">
-    <w:abstractNumId w:val="33"/>
-  </w:num>
-  <w:num w:numId="20" w16cid:durableId="690302150">
-    <w:abstractNumId w:val="29"/>
-  </w:num>
-  <w:num w:numId="21" w16cid:durableId="1295596729">
+  <w:num w:numId="49" w16cid:durableId="1181315865">
     <w:abstractNumId w:val="30"/>
   </w:num>
-  <w:num w:numId="22" w16cid:durableId="839346805">
-    <w:abstractNumId w:val="20"/>
-  </w:num>
-  <w:num w:numId="23" w16cid:durableId="386609793">
-    <w:abstractNumId w:val="21"/>
-  </w:num>
-  <w:num w:numId="24" w16cid:durableId="1497768667">
-    <w:abstractNumId w:val="16"/>
-  </w:num>
-  <w:num w:numId="25" w16cid:durableId="382413635">
-    <w:abstractNumId w:val="35"/>
-  </w:num>
-  <w:num w:numId="26" w16cid:durableId="521823285">
-    <w:abstractNumId w:val="34"/>
-  </w:num>
-  <w:num w:numId="27" w16cid:durableId="1985624240">
-    <w:abstractNumId w:val="9"/>
-  </w:num>
-  <w:num w:numId="28" w16cid:durableId="1097605164">
-    <w:abstractNumId w:val="37"/>
-  </w:num>
-  <w:num w:numId="29" w16cid:durableId="980768698">
-    <w:abstractNumId w:val="41"/>
-  </w:num>
-  <w:num w:numId="30" w16cid:durableId="2066949859">
-    <w:abstractNumId w:val="19"/>
-  </w:num>
-  <w:num w:numId="31" w16cid:durableId="253127986">
-    <w:abstractNumId w:val="8"/>
-  </w:num>
-  <w:num w:numId="32" w16cid:durableId="1681928382">
-    <w:abstractNumId w:val="38"/>
-  </w:num>
-  <w:num w:numId="33" w16cid:durableId="900100412">
-    <w:abstractNumId w:val="24"/>
-  </w:num>
-  <w:num w:numId="34" w16cid:durableId="1123498760">
-    <w:abstractNumId w:val="2"/>
-  </w:num>
-  <w:num w:numId="35" w16cid:durableId="1659335496">
-    <w:abstractNumId w:val="10"/>
-  </w:num>
-  <w:num w:numId="36" w16cid:durableId="1055736847">
-    <w:abstractNumId w:val="28"/>
-  </w:num>
-  <w:num w:numId="37" w16cid:durableId="1203707469">
-    <w:abstractNumId w:val="12"/>
-  </w:num>
-  <w:num w:numId="38" w16cid:durableId="525951147">
-    <w:abstractNumId w:val="18"/>
-  </w:num>
-  <w:num w:numId="39" w16cid:durableId="1311255535">
-    <w:abstractNumId w:val="32"/>
-  </w:num>
-  <w:num w:numId="40" w16cid:durableId="1871991316">
-    <w:abstractNumId w:val="17"/>
-  </w:num>
-  <w:num w:numId="41" w16cid:durableId="2117867111">
-    <w:abstractNumId w:val="3"/>
-  </w:num>
-  <w:num w:numId="42" w16cid:durableId="1308315425">
-    <w:abstractNumId w:val="14"/>
+  <w:num w:numId="50" w16cid:durableId="353730337">
+    <w:abstractNumId w:val="46"/>
   </w:num>
 </w:numbering>
 </file>
@@ -9328,7 +10704,6 @@
   <w:style w:type="character" w:default="1" w:styleId="Absatz-Standardschriftart">
     <w:name w:val="Default Paragraph Font"/>
     <w:uiPriority w:val="1"/>
-    <w:semiHidden/>
     <w:unhideWhenUsed/>
   </w:style>
   <w:style w:type="table" w:default="1" w:styleId="NormaleTabelle">
@@ -9685,6 +11060,45 @@
     <w:uiPriority w:val="99"/>
     <w:rsid w:val="0019126C"/>
   </w:style>
+  <w:style w:type="paragraph" w:styleId="StandardWeb">
+    <w:name w:val="Normal (Web)"/>
+    <w:basedOn w:val="Standard"/>
+    <w:uiPriority w:val="99"/>
+    <w:unhideWhenUsed/>
+    <w:rsid w:val="005D174C"/>
+    <w:pPr>
+      <w:spacing w:before="100" w:beforeAutospacing="1" w:after="100" w:afterAutospacing="1" w:line="240" w:lineRule="auto"/>
+    </w:pPr>
+    <w:rPr>
+      <w:rFonts w:ascii="Times New Roman" w:eastAsia="Times New Roman" w:hAnsi="Times New Roman" w:cs="Times New Roman"/>
+      <w:kern w:val="0"/>
+      <w14:ligatures w14:val="none"/>
+    </w:rPr>
+  </w:style>
+  <w:style w:type="character" w:styleId="Fett">
+    <w:name w:val="Strong"/>
+    <w:basedOn w:val="Absatz-Standardschriftart"/>
+    <w:uiPriority w:val="22"/>
+    <w:qFormat/>
+    <w:rsid w:val="005D174C"/>
+    <w:rPr>
+      <w:b/>
+      <w:bCs/>
+    </w:rPr>
+  </w:style>
+  <w:style w:type="character" w:styleId="HTMLCode">
+    <w:name w:val="HTML Code"/>
+    <w:basedOn w:val="Absatz-Standardschriftart"/>
+    <w:uiPriority w:val="99"/>
+    <w:semiHidden/>
+    <w:unhideWhenUsed/>
+    <w:rsid w:val="005D174C"/>
+    <w:rPr>
+      <w:rFonts w:ascii="Courier New" w:eastAsia="Times New Roman" w:hAnsi="Courier New" w:cs="Courier New"/>
+      <w:sz w:val="20"/>
+      <w:szCs w:val="20"/>
+    </w:rPr>
+  </w:style>
 </w:styles>
 </file>
 

</xml_diff>